<commit_message>
Code remained same, all plots are in word doc, just needs comments and answering questions
</commit_message>
<xml_diff>
--- a/Rosenzweig_MacArthur_Additional_Questions.docx
+++ b/Rosenzweig_MacArthur_Additional_Questions.docx
@@ -76,6 +76,106 @@
           <w:sz w:val="24"/>
           <w:szCs w:val="24"/>
         </w:rPr>
+        <w:t>Lotka-Volterra Base Case</w:t>
+      </w:r>
+    </w:p>
+    <w:p>
+      <w:pPr>
+        <w:rPr>
+          <w:rFonts w:ascii="Times New Roman" w:hAnsi="Times New Roman" w:cs="Times New Roman"/>
+          <w:sz w:val="24"/>
+          <w:szCs w:val="24"/>
+        </w:rPr>
+      </w:pPr>
+      <w:r>
+        <w:rPr>
+          <w:rFonts w:ascii="Times New Roman" w:hAnsi="Times New Roman" w:cs="Times New Roman"/>
+          <w:noProof/>
+          <w:sz w:val="24"/>
+          <w:szCs w:val="24"/>
+        </w:rPr>
+        <w:drawing>
+          <wp:inline distT="0" distB="0" distL="0" distR="0">
+            <wp:extent cx="3779520" cy="2824798"/>
+            <wp:effectExtent l="0" t="0" r="0" b="0"/>
+            <wp:docPr id="2" name="Picture 2" descr="C:\Users\Cole\Downloads\LVPlot.png"/>
+            <wp:cNvGraphicFramePr>
+              <a:graphicFrameLocks xmlns:a="http://schemas.openxmlformats.org/drawingml/2006/main" noChangeAspect="1"/>
+            </wp:cNvGraphicFramePr>
+            <a:graphic xmlns:a="http://schemas.openxmlformats.org/drawingml/2006/main">
+              <a:graphicData uri="http://schemas.openxmlformats.org/drawingml/2006/picture">
+                <pic:pic xmlns:pic="http://schemas.openxmlformats.org/drawingml/2006/picture">
+                  <pic:nvPicPr>
+                    <pic:cNvPr id="0" name="Picture 1" descr="C:\Users\Cole\Downloads\LVPlot.png"/>
+                    <pic:cNvPicPr>
+                      <a:picLocks noChangeAspect="1" noChangeArrowheads="1"/>
+                    </pic:cNvPicPr>
+                  </pic:nvPicPr>
+                  <pic:blipFill>
+                    <a:blip r:embed="rId7">
+                      <a:extLst>
+                        <a:ext uri="{28A0092B-C50C-407E-A947-70E740481C1C}">
+                          <a14:useLocalDpi xmlns:a14="http://schemas.microsoft.com/office/drawing/2010/main" val="0"/>
+                        </a:ext>
+                      </a:extLst>
+                    </a:blip>
+                    <a:srcRect/>
+                    <a:stretch>
+                      <a:fillRect/>
+                    </a:stretch>
+                  </pic:blipFill>
+                  <pic:spPr bwMode="auto">
+                    <a:xfrm>
+                      <a:off x="0" y="0"/>
+                      <a:ext cx="3788758" cy="2831703"/>
+                    </a:xfrm>
+                    <a:prstGeom prst="rect">
+                      <a:avLst/>
+                    </a:prstGeom>
+                    <a:noFill/>
+                    <a:ln>
+                      <a:noFill/>
+                    </a:ln>
+                  </pic:spPr>
+                </pic:pic>
+              </a:graphicData>
+            </a:graphic>
+          </wp:inline>
+        </w:drawing>
+      </w:r>
+    </w:p>
+    <w:p>
+      <w:pPr>
+        <w:rPr>
+          <w:rFonts w:ascii="Times New Roman" w:hAnsi="Times New Roman" w:cs="Times New Roman"/>
+          <w:sz w:val="24"/>
+          <w:szCs w:val="24"/>
+        </w:rPr>
+      </w:pPr>
+    </w:p>
+    <w:p>
+      <w:pPr>
+        <w:rPr>
+          <w:rFonts w:ascii="Times New Roman" w:hAnsi="Times New Roman" w:cs="Times New Roman"/>
+          <w:sz w:val="24"/>
+          <w:szCs w:val="24"/>
+        </w:rPr>
+      </w:pPr>
+    </w:p>
+    <w:p>
+      <w:pPr>
+        <w:rPr>
+          <w:rFonts w:ascii="Times New Roman" w:hAnsi="Times New Roman" w:cs="Times New Roman"/>
+          <w:sz w:val="24"/>
+          <w:szCs w:val="24"/>
+        </w:rPr>
+      </w:pPr>
+      <w:r>
+        <w:rPr>
+          <w:rFonts w:ascii="Times New Roman" w:hAnsi="Times New Roman" w:cs="Times New Roman"/>
+          <w:sz w:val="24"/>
+          <w:szCs w:val="24"/>
+        </w:rPr>
         <w:t>Base Case: Given Values</w:t>
       </w:r>
     </w:p>
@@ -91,6 +191,7 @@
         <w:rPr>
           <w:noProof/>
         </w:rPr>
+        <w:lastRenderedPageBreak/>
         <w:drawing>
           <wp:inline distT="0" distB="0" distL="0" distR="0" wp14:anchorId="013B08AC" wp14:editId="305AA373">
             <wp:extent cx="4919482" cy="3392431"/>
@@ -107,7 +208,7 @@
                     <pic:cNvPicPr/>
                   </pic:nvPicPr>
                   <pic:blipFill>
-                    <a:blip r:embed="rId7"/>
+                    <a:blip r:embed="rId8"/>
                     <a:stretch>
                       <a:fillRect/>
                     </a:stretch>
@@ -238,7 +339,6 @@
                 <w:sz w:val="24"/>
                 <w:szCs w:val="24"/>
               </w:rPr>
-              <w:lastRenderedPageBreak/>
               <w:t>Triple the Prey Birth Rate</w:t>
             </w:r>
             <w:r>
@@ -301,65 +401,12 @@
               <w:rPr>
                 <w:noProof/>
               </w:rPr>
+              <w:lastRenderedPageBreak/>
               <w:drawing>
                 <wp:inline distT="0" distB="0" distL="0" distR="0" wp14:anchorId="102900FB" wp14:editId="6C5E13F5">
                   <wp:extent cx="2971800" cy="2060374"/>
                   <wp:effectExtent l="0" t="0" r="0" b="0"/>
                   <wp:docPr id="3" name="Picture 3"/>
-                  <wp:cNvGraphicFramePr>
-                    <a:graphicFrameLocks xmlns:a="http://schemas.openxmlformats.org/drawingml/2006/main" noChangeAspect="1"/>
-                  </wp:cNvGraphicFramePr>
-                  <a:graphic xmlns:a="http://schemas.openxmlformats.org/drawingml/2006/main">
-                    <a:graphicData uri="http://schemas.openxmlformats.org/drawingml/2006/picture">
-                      <pic:pic xmlns:pic="http://schemas.openxmlformats.org/drawingml/2006/picture">
-                        <pic:nvPicPr>
-                          <pic:cNvPr id="1" name=""/>
-                          <pic:cNvPicPr/>
-                        </pic:nvPicPr>
-                        <pic:blipFill>
-                          <a:blip r:embed="rId8"/>
-                          <a:stretch>
-                            <a:fillRect/>
-                          </a:stretch>
-                        </pic:blipFill>
-                        <pic:spPr>
-                          <a:xfrm>
-                            <a:off x="0" y="0"/>
-                            <a:ext cx="2971800" cy="2060374"/>
-                          </a:xfrm>
-                          <a:prstGeom prst="rect">
-                            <a:avLst/>
-                          </a:prstGeom>
-                        </pic:spPr>
-                      </pic:pic>
-                    </a:graphicData>
-                  </a:graphic>
-                </wp:inline>
-              </w:drawing>
-            </w:r>
-          </w:p>
-        </w:tc>
-        <w:tc>
-          <w:tcPr>
-            <w:tcW w:w="4680" w:type="dxa"/>
-          </w:tcPr>
-          <w:p>
-            <w:pPr>
-              <w:rPr>
-                <w:rFonts w:ascii="Times New Roman" w:hAnsi="Times New Roman" w:cs="Times New Roman"/>
-                <w:sz w:val="24"/>
-                <w:szCs w:val="24"/>
-              </w:rPr>
-            </w:pPr>
-            <w:r>
-              <w:rPr>
-                <w:noProof/>
-              </w:rPr>
-              <w:drawing>
-                <wp:inline distT="0" distB="0" distL="0" distR="0" wp14:anchorId="7297EF45" wp14:editId="5CD8063B">
-                  <wp:extent cx="2971800" cy="2049327"/>
-                  <wp:effectExtent l="0" t="0" r="0" b="8255"/>
-                  <wp:docPr id="10" name="Picture 10"/>
                   <wp:cNvGraphicFramePr>
                     <a:graphicFrameLocks xmlns:a="http://schemas.openxmlformats.org/drawingml/2006/main" noChangeAspect="1"/>
                   </wp:cNvGraphicFramePr>
@@ -379,7 +426,7 @@
                         <pic:spPr>
                           <a:xfrm>
                             <a:off x="0" y="0"/>
-                            <a:ext cx="2971800" cy="2049327"/>
+                            <a:ext cx="2971800" cy="2060374"/>
                           </a:xfrm>
                           <a:prstGeom prst="rect">
                             <a:avLst/>
@@ -393,76 +440,12 @@
             </w:r>
           </w:p>
         </w:tc>
-      </w:tr>
-    </w:tbl>
-    <w:p>
-      <w:pPr>
-        <w:rPr>
-          <w:rFonts w:ascii="Times New Roman" w:hAnsi="Times New Roman" w:cs="Times New Roman"/>
-          <w:sz w:val="24"/>
-          <w:szCs w:val="24"/>
-        </w:rPr>
-      </w:pPr>
-    </w:p>
-    <w:tbl>
-      <w:tblPr>
-        <w:tblStyle w:val="TableGrid"/>
-        <w:tblW w:w="0" w:type="auto"/>
-        <w:tblLook w:val="04A0" w:firstRow="1" w:lastRow="0" w:firstColumn="1" w:lastColumn="0" w:noHBand="0" w:noVBand="1"/>
-      </w:tblPr>
-      <w:tblGrid>
-        <w:gridCol w:w="4788"/>
-        <w:gridCol w:w="4788"/>
-      </w:tblGrid>
-      <w:tr>
         <w:tc>
           <w:tcPr>
-            <w:tcW w:w="4788" w:type="dxa"/>
-          </w:tcPr>
-          <w:p>
-            <w:r>
-              <w:rPr>
-                <w:rFonts w:ascii="Times New Roman" w:hAnsi="Times New Roman" w:cs="Times New Roman"/>
-                <w:sz w:val="24"/>
-                <w:szCs w:val="24"/>
-              </w:rPr>
-              <w:t>Triple the Intraspecific Competition Coefficient (α)</w:t>
-            </w:r>
-          </w:p>
-        </w:tc>
-        <w:tc>
-          <w:tcPr>
-            <w:tcW w:w="4788" w:type="dxa"/>
-          </w:tcPr>
-          <w:p>
-            <w:r>
-              <w:rPr>
-                <w:rFonts w:ascii="Times New Roman" w:hAnsi="Times New Roman" w:cs="Times New Roman"/>
-                <w:sz w:val="24"/>
-                <w:szCs w:val="24"/>
-              </w:rPr>
-              <w:t>Half</w:t>
-            </w:r>
-            <w:r>
-              <w:rPr>
-                <w:rFonts w:ascii="Times New Roman" w:hAnsi="Times New Roman" w:cs="Times New Roman"/>
-                <w:sz w:val="24"/>
-                <w:szCs w:val="24"/>
-              </w:rPr>
-              <w:t xml:space="preserve"> the Intraspecific Competition Coefficient (α)</w:t>
-            </w:r>
-          </w:p>
-        </w:tc>
-      </w:tr>
-      <w:tr>
-        <w:tc>
-          <w:tcPr>
-            <w:tcW w:w="4788" w:type="dxa"/>
-            <w:vAlign w:val="center"/>
+            <w:tcW w:w="4680" w:type="dxa"/>
           </w:tcPr>
           <w:p>
             <w:pPr>
-              <w:jc w:val="center"/>
               <w:rPr>
                 <w:rFonts w:ascii="Times New Roman" w:hAnsi="Times New Roman" w:cs="Times New Roman"/>
                 <w:sz w:val="24"/>
@@ -474,10 +457,10 @@
                 <w:noProof/>
               </w:rPr>
               <w:drawing>
-                <wp:inline distT="0" distB="0" distL="0" distR="0" wp14:anchorId="743FA4C7" wp14:editId="6F0354A1">
+                <wp:inline distT="0" distB="0" distL="0" distR="0" wp14:anchorId="7297EF45" wp14:editId="5CD8063B">
                   <wp:extent cx="2971800" cy="2049327"/>
                   <wp:effectExtent l="0" t="0" r="0" b="8255"/>
-                  <wp:docPr id="14" name="Picture 14"/>
+                  <wp:docPr id="10" name="Picture 10"/>
                   <wp:cNvGraphicFramePr>
                     <a:graphicFrameLocks xmlns:a="http://schemas.openxmlformats.org/drawingml/2006/main" noChangeAspect="1"/>
                   </wp:cNvGraphicFramePr>
@@ -511,12 +494,76 @@
             </w:r>
           </w:p>
         </w:tc>
+      </w:tr>
+    </w:tbl>
+    <w:p>
+      <w:pPr>
+        <w:rPr>
+          <w:rFonts w:ascii="Times New Roman" w:hAnsi="Times New Roman" w:cs="Times New Roman"/>
+          <w:sz w:val="24"/>
+          <w:szCs w:val="24"/>
+        </w:rPr>
+      </w:pPr>
+    </w:p>
+    <w:tbl>
+      <w:tblPr>
+        <w:tblStyle w:val="TableGrid"/>
+        <w:tblW w:w="0" w:type="auto"/>
+        <w:tblLook w:val="04A0" w:firstRow="1" w:lastRow="0" w:firstColumn="1" w:lastColumn="0" w:noHBand="0" w:noVBand="1"/>
+      </w:tblPr>
+      <w:tblGrid>
+        <w:gridCol w:w="4788"/>
+        <w:gridCol w:w="4788"/>
+      </w:tblGrid>
+      <w:tr>
         <w:tc>
           <w:tcPr>
             <w:tcW w:w="4788" w:type="dxa"/>
           </w:tcPr>
           <w:p>
+            <w:r>
+              <w:rPr>
+                <w:rFonts w:ascii="Times New Roman" w:hAnsi="Times New Roman" w:cs="Times New Roman"/>
+                <w:sz w:val="24"/>
+                <w:szCs w:val="24"/>
+              </w:rPr>
+              <w:t>Triple the Intraspecific Competition Coefficient (α)</w:t>
+            </w:r>
+          </w:p>
+        </w:tc>
+        <w:tc>
+          <w:tcPr>
+            <w:tcW w:w="4788" w:type="dxa"/>
+          </w:tcPr>
+          <w:p>
+            <w:r>
+              <w:rPr>
+                <w:rFonts w:ascii="Times New Roman" w:hAnsi="Times New Roman" w:cs="Times New Roman"/>
+                <w:sz w:val="24"/>
+                <w:szCs w:val="24"/>
+              </w:rPr>
+              <w:t>Half</w:t>
+            </w:r>
+            <w:r>
+              <w:rPr>
+                <w:rFonts w:ascii="Times New Roman" w:hAnsi="Times New Roman" w:cs="Times New Roman"/>
+                <w:sz w:val="24"/>
+                <w:szCs w:val="24"/>
+              </w:rPr>
+              <w:t xml:space="preserve"> the Intraspecific Competition Coefficient (α)</w:t>
+            </w:r>
+          </w:p>
+        </w:tc>
+      </w:tr>
+      <w:tr>
+        <w:tc>
+          <w:tcPr>
+            <w:tcW w:w="4788" w:type="dxa"/>
+            <w:vAlign w:val="center"/>
+          </w:tcPr>
+          <w:p>
             <w:pPr>
+              <w:jc w:val="center"/>
               <w:rPr>
                 <w:rFonts w:ascii="Times New Roman" w:hAnsi="Times New Roman" w:cs="Times New Roman"/>
                 <w:sz w:val="24"/>
@@ -528,10 +575,10 @@
                 <w:noProof/>
               </w:rPr>
               <w:drawing>
-                <wp:inline distT="0" distB="0" distL="0" distR="0" wp14:anchorId="37CC6631" wp14:editId="3F801FCA">
-                  <wp:extent cx="2971800" cy="2019300"/>
-                  <wp:effectExtent l="0" t="0" r="0" b="0"/>
-                  <wp:docPr id="15" name="Picture 15"/>
+                <wp:inline distT="0" distB="0" distL="0" distR="0" wp14:anchorId="743FA4C7" wp14:editId="6F0354A1">
+                  <wp:extent cx="2971800" cy="2049327"/>
+                  <wp:effectExtent l="0" t="0" r="0" b="8255"/>
+                  <wp:docPr id="14" name="Picture 14"/>
                   <wp:cNvGraphicFramePr>
                     <a:graphicFrameLocks xmlns:a="http://schemas.openxmlformats.org/drawingml/2006/main" noChangeAspect="1"/>
                   </wp:cNvGraphicFramePr>
@@ -551,6 +598,60 @@
                         <pic:spPr>
                           <a:xfrm>
                             <a:off x="0" y="0"/>
+                            <a:ext cx="2971800" cy="2049327"/>
+                          </a:xfrm>
+                          <a:prstGeom prst="rect">
+                            <a:avLst/>
+                          </a:prstGeom>
+                        </pic:spPr>
+                      </pic:pic>
+                    </a:graphicData>
+                  </a:graphic>
+                </wp:inline>
+              </w:drawing>
+            </w:r>
+          </w:p>
+        </w:tc>
+        <w:tc>
+          <w:tcPr>
+            <w:tcW w:w="4788" w:type="dxa"/>
+          </w:tcPr>
+          <w:p>
+            <w:pPr>
+              <w:rPr>
+                <w:rFonts w:ascii="Times New Roman" w:hAnsi="Times New Roman" w:cs="Times New Roman"/>
+                <w:sz w:val="24"/>
+                <w:szCs w:val="24"/>
+              </w:rPr>
+            </w:pPr>
+            <w:r>
+              <w:rPr>
+                <w:noProof/>
+              </w:rPr>
+              <w:drawing>
+                <wp:inline distT="0" distB="0" distL="0" distR="0" wp14:anchorId="37CC6631" wp14:editId="3F801FCA">
+                  <wp:extent cx="2971800" cy="2019300"/>
+                  <wp:effectExtent l="0" t="0" r="0" b="0"/>
+                  <wp:docPr id="15" name="Picture 15"/>
+                  <wp:cNvGraphicFramePr>
+                    <a:graphicFrameLocks xmlns:a="http://schemas.openxmlformats.org/drawingml/2006/main" noChangeAspect="1"/>
+                  </wp:cNvGraphicFramePr>
+                  <a:graphic xmlns:a="http://schemas.openxmlformats.org/drawingml/2006/main">
+                    <a:graphicData uri="http://schemas.openxmlformats.org/drawingml/2006/picture">
+                      <pic:pic xmlns:pic="http://schemas.openxmlformats.org/drawingml/2006/picture">
+                        <pic:nvPicPr>
+                          <pic:cNvPr id="1" name=""/>
+                          <pic:cNvPicPr/>
+                        </pic:nvPicPr>
+                        <pic:blipFill>
+                          <a:blip r:embed="rId12"/>
+                          <a:stretch>
+                            <a:fillRect/>
+                          </a:stretch>
+                        </pic:blipFill>
+                        <pic:spPr>
+                          <a:xfrm>
+                            <a:off x="0" y="0"/>
                             <a:ext cx="2971800" cy="2019300"/>
                           </a:xfrm>
                           <a:prstGeom prst="rect">
@@ -593,8 +694,6 @@
           <w:szCs w:val="24"/>
         </w:rPr>
       </w:pPr>
-      <w:bookmarkStart w:id="0" w:name="_GoBack"/>
-      <w:bookmarkEnd w:id="0"/>
     </w:p>
     <w:p>
       <w:pPr>
@@ -642,210 +741,6 @@
         </w:rPr>
       </w:pPr>
     </w:p>
-    <w:p>
-      <w:pPr>
-        <w:rPr>
-          <w:rFonts w:ascii="Times New Roman" w:hAnsi="Times New Roman" w:cs="Times New Roman"/>
-          <w:sz w:val="24"/>
-          <w:szCs w:val="24"/>
-        </w:rPr>
-      </w:pPr>
-    </w:p>
-    <w:p>
-      <w:pPr>
-        <w:rPr>
-          <w:rFonts w:ascii="Times New Roman" w:hAnsi="Times New Roman" w:cs="Times New Roman"/>
-          <w:sz w:val="24"/>
-          <w:szCs w:val="24"/>
-        </w:rPr>
-      </w:pPr>
-    </w:p>
-    <w:tbl>
-      <w:tblPr>
-        <w:tblStyle w:val="TableGrid"/>
-        <w:tblW w:w="0" w:type="auto"/>
-        <w:tblLook w:val="04A0" w:firstRow="1" w:lastRow="0" w:firstColumn="1" w:lastColumn="0" w:noHBand="0" w:noVBand="1"/>
-      </w:tblPr>
-      <w:tblGrid>
-        <w:gridCol w:w="4806"/>
-        <w:gridCol w:w="4770"/>
-      </w:tblGrid>
-      <w:tr>
-        <w:tc>
-          <w:tcPr>
-            <w:tcW w:w="4788" w:type="dxa"/>
-          </w:tcPr>
-          <w:p>
-            <w:pPr>
-              <w:rPr>
-                <w:rFonts w:ascii="Times New Roman" w:hAnsi="Times New Roman" w:cs="Times New Roman"/>
-                <w:sz w:val="24"/>
-                <w:szCs w:val="24"/>
-              </w:rPr>
-            </w:pPr>
-            <w:r>
-              <w:rPr>
-                <w:rFonts w:ascii="Times New Roman" w:hAnsi="Times New Roman" w:cs="Times New Roman"/>
-                <w:sz w:val="24"/>
-                <w:szCs w:val="24"/>
-              </w:rPr>
-              <w:lastRenderedPageBreak/>
-              <w:t>Triple the Predator Attack Rate</w:t>
-            </w:r>
-          </w:p>
-        </w:tc>
-        <w:tc>
-          <w:tcPr>
-            <w:tcW w:w="4788" w:type="dxa"/>
-          </w:tcPr>
-          <w:p>
-            <w:pPr>
-              <w:rPr>
-                <w:rFonts w:ascii="Times New Roman" w:hAnsi="Times New Roman" w:cs="Times New Roman"/>
-                <w:sz w:val="24"/>
-                <w:szCs w:val="24"/>
-              </w:rPr>
-            </w:pPr>
-            <w:r>
-              <w:rPr>
-                <w:rFonts w:ascii="Times New Roman" w:hAnsi="Times New Roman" w:cs="Times New Roman"/>
-                <w:sz w:val="24"/>
-                <w:szCs w:val="24"/>
-              </w:rPr>
-              <w:t>Half the Predator Attack Rate</w:t>
-            </w:r>
-          </w:p>
-        </w:tc>
-      </w:tr>
-      <w:tr>
-        <w:tc>
-          <w:tcPr>
-            <w:tcW w:w="4788" w:type="dxa"/>
-          </w:tcPr>
-          <w:p>
-            <w:pPr>
-              <w:rPr>
-                <w:rFonts w:ascii="Times New Roman" w:hAnsi="Times New Roman" w:cs="Times New Roman"/>
-                <w:sz w:val="24"/>
-                <w:szCs w:val="24"/>
-              </w:rPr>
-            </w:pPr>
-            <w:r>
-              <w:rPr>
-                <w:rFonts w:ascii="Times New Roman" w:hAnsi="Times New Roman" w:cs="Times New Roman"/>
-                <w:noProof/>
-                <w:sz w:val="24"/>
-                <w:szCs w:val="24"/>
-              </w:rPr>
-              <w:drawing>
-                <wp:inline distT="0" distB="0" distL="0" distR="0" wp14:anchorId="45555B80" wp14:editId="76A41EE7">
-                  <wp:extent cx="2907715" cy="2171700"/>
-                  <wp:effectExtent l="0" t="0" r="6985" b="0"/>
-                  <wp:docPr id="5" name="Picture 5"/>
-                  <wp:cNvGraphicFramePr>
-                    <a:graphicFrameLocks xmlns:a="http://schemas.openxmlformats.org/drawingml/2006/main" noChangeAspect="1"/>
-                  </wp:cNvGraphicFramePr>
-                  <a:graphic xmlns:a="http://schemas.openxmlformats.org/drawingml/2006/main">
-                    <a:graphicData uri="http://schemas.openxmlformats.org/drawingml/2006/picture">
-                      <pic:pic xmlns:pic="http://schemas.openxmlformats.org/drawingml/2006/picture">
-                        <pic:nvPicPr>
-                          <pic:cNvPr id="0" name="TriplePredatrAttack.png"/>
-                          <pic:cNvPicPr/>
-                        </pic:nvPicPr>
-                        <pic:blipFill>
-                          <a:blip r:embed="rId12">
-                            <a:extLst>
-                              <a:ext uri="{28A0092B-C50C-407E-A947-70E740481C1C}">
-                                <a14:useLocalDpi xmlns:a14="http://schemas.microsoft.com/office/drawing/2010/main" val="0"/>
-                              </a:ext>
-                            </a:extLst>
-                          </a:blip>
-                          <a:stretch>
-                            <a:fillRect/>
-                          </a:stretch>
-                        </pic:blipFill>
-                        <pic:spPr>
-                          <a:xfrm>
-                            <a:off x="0" y="0"/>
-                            <a:ext cx="2922378" cy="2182651"/>
-                          </a:xfrm>
-                          <a:prstGeom prst="rect">
-                            <a:avLst/>
-                          </a:prstGeom>
-                        </pic:spPr>
-                      </pic:pic>
-                    </a:graphicData>
-                  </a:graphic>
-                </wp:inline>
-              </w:drawing>
-            </w:r>
-          </w:p>
-        </w:tc>
-        <w:tc>
-          <w:tcPr>
-            <w:tcW w:w="4788" w:type="dxa"/>
-          </w:tcPr>
-          <w:p>
-            <w:pPr>
-              <w:rPr>
-                <w:rFonts w:ascii="Times New Roman" w:hAnsi="Times New Roman" w:cs="Times New Roman"/>
-                <w:sz w:val="24"/>
-                <w:szCs w:val="24"/>
-              </w:rPr>
-            </w:pPr>
-            <w:r>
-              <w:rPr>
-                <w:rFonts w:ascii="Times New Roman" w:hAnsi="Times New Roman" w:cs="Times New Roman"/>
-                <w:noProof/>
-                <w:sz w:val="24"/>
-                <w:szCs w:val="24"/>
-              </w:rPr>
-              <w:drawing>
-                <wp:inline distT="0" distB="0" distL="0" distR="0" wp14:anchorId="11428938" wp14:editId="4096E237">
-                  <wp:extent cx="2847975" cy="2127079"/>
-                  <wp:effectExtent l="0" t="0" r="0" b="6985"/>
-                  <wp:docPr id="6" name="Picture 6"/>
-                  <wp:cNvGraphicFramePr>
-                    <a:graphicFrameLocks xmlns:a="http://schemas.openxmlformats.org/drawingml/2006/main" noChangeAspect="1"/>
-                  </wp:cNvGraphicFramePr>
-                  <a:graphic xmlns:a="http://schemas.openxmlformats.org/drawingml/2006/main">
-                    <a:graphicData uri="http://schemas.openxmlformats.org/drawingml/2006/picture">
-                      <pic:pic xmlns:pic="http://schemas.openxmlformats.org/drawingml/2006/picture">
-                        <pic:nvPicPr>
-                          <pic:cNvPr id="0" name="HalfPredatorAttack.png"/>
-                          <pic:cNvPicPr/>
-                        </pic:nvPicPr>
-                        <pic:blipFill>
-                          <a:blip r:embed="rId13">
-                            <a:extLst>
-                              <a:ext uri="{28A0092B-C50C-407E-A947-70E740481C1C}">
-                                <a14:useLocalDpi xmlns:a14="http://schemas.microsoft.com/office/drawing/2010/main" val="0"/>
-                              </a:ext>
-                            </a:extLst>
-                          </a:blip>
-                          <a:stretch>
-                            <a:fillRect/>
-                          </a:stretch>
-                        </pic:blipFill>
-                        <pic:spPr>
-                          <a:xfrm>
-                            <a:off x="0" y="0"/>
-                            <a:ext cx="2853835" cy="2131456"/>
-                          </a:xfrm>
-                          <a:prstGeom prst="rect">
-                            <a:avLst/>
-                          </a:prstGeom>
-                        </pic:spPr>
-                      </pic:pic>
-                    </a:graphicData>
-                  </a:graphic>
-                </wp:inline>
-              </w:drawing>
-            </w:r>
-          </w:p>
-        </w:tc>
-      </w:tr>
-    </w:tbl>
     <w:p>
       <w:pPr>
         <w:rPr>
@@ -893,7 +788,8 @@
                 <w:sz w:val="24"/>
                 <w:szCs w:val="24"/>
               </w:rPr>
-              <w:t>Triple Conversion Efficiency of Prey to Predators</w:t>
+              <w:lastRenderedPageBreak/>
+              <w:t>Triple the Search Rate (w)</w:t>
             </w:r>
           </w:p>
         </w:tc>
@@ -915,7 +811,15 @@
                 <w:sz w:val="24"/>
                 <w:szCs w:val="24"/>
               </w:rPr>
-              <w:t>Half Conversion Efficiency of Prey to Predators</w:t>
+              <w:t>H</w:t>
+            </w:r>
+            <w:r>
+              <w:rPr>
+                <w:rFonts w:ascii="Times New Roman" w:hAnsi="Times New Roman" w:cs="Times New Roman"/>
+                <w:sz w:val="24"/>
+                <w:szCs w:val="24"/>
+              </w:rPr>
+              <w:t>alf the Search Rate (w)</w:t>
             </w:r>
           </w:p>
         </w:tc>
@@ -935,16 +839,13 @@
             </w:pPr>
             <w:r>
               <w:rPr>
-                <w:rFonts w:ascii="Times New Roman" w:hAnsi="Times New Roman" w:cs="Times New Roman"/>
                 <w:noProof/>
-                <w:sz w:val="24"/>
-                <w:szCs w:val="24"/>
               </w:rPr>
               <w:drawing>
-                <wp:inline distT="0" distB="0" distL="0" distR="0" wp14:anchorId="3F1E5D64" wp14:editId="0AF1986D">
-                  <wp:extent cx="2894961" cy="2162175"/>
-                  <wp:effectExtent l="0" t="0" r="1270" b="0"/>
-                  <wp:docPr id="7" name="Picture 7"/>
+                <wp:inline distT="0" distB="0" distL="0" distR="0" wp14:anchorId="28F86E4A" wp14:editId="2540CA15">
+                  <wp:extent cx="2971800" cy="2049327"/>
+                  <wp:effectExtent l="0" t="0" r="0" b="8255"/>
+                  <wp:docPr id="4" name="Picture 4"/>
                   <wp:cNvGraphicFramePr>
                     <a:graphicFrameLocks xmlns:a="http://schemas.openxmlformats.org/drawingml/2006/main" noChangeAspect="1"/>
                   </wp:cNvGraphicFramePr>
@@ -952,17 +853,11 @@
                     <a:graphicData uri="http://schemas.openxmlformats.org/drawingml/2006/picture">
                       <pic:pic xmlns:pic="http://schemas.openxmlformats.org/drawingml/2006/picture">
                         <pic:nvPicPr>
-                          <pic:cNvPr id="0" name="TripleConversionEfficiency.png"/>
+                          <pic:cNvPr id="1" name=""/>
                           <pic:cNvPicPr/>
                         </pic:nvPicPr>
                         <pic:blipFill>
-                          <a:blip r:embed="rId14">
-                            <a:extLst>
-                              <a:ext uri="{28A0092B-C50C-407E-A947-70E740481C1C}">
-                                <a14:useLocalDpi xmlns:a14="http://schemas.microsoft.com/office/drawing/2010/main" val="0"/>
-                              </a:ext>
-                            </a:extLst>
-                          </a:blip>
+                          <a:blip r:embed="rId13"/>
                           <a:stretch>
                             <a:fillRect/>
                           </a:stretch>
@@ -970,7 +865,7 @@
                         <pic:spPr>
                           <a:xfrm>
                             <a:off x="0" y="0"/>
-                            <a:ext cx="2902895" cy="2168101"/>
+                            <a:ext cx="2971800" cy="2049327"/>
                           </a:xfrm>
                           <a:prstGeom prst="rect">
                             <a:avLst/>
@@ -998,16 +893,13 @@
             </w:pPr>
             <w:r>
               <w:rPr>
-                <w:rFonts w:ascii="Times New Roman" w:hAnsi="Times New Roman" w:cs="Times New Roman"/>
                 <w:noProof/>
-                <w:sz w:val="24"/>
-                <w:szCs w:val="24"/>
               </w:rPr>
               <w:drawing>
-                <wp:inline distT="0" distB="0" distL="0" distR="0" wp14:anchorId="717151EE" wp14:editId="23610A7A">
-                  <wp:extent cx="2894963" cy="2162175"/>
-                  <wp:effectExtent l="0" t="0" r="1270" b="0"/>
-                  <wp:docPr id="8" name="Picture 8"/>
+                <wp:inline distT="0" distB="0" distL="0" distR="0" wp14:anchorId="008DA7B9" wp14:editId="13985AD0">
+                  <wp:extent cx="2971800" cy="2019300"/>
+                  <wp:effectExtent l="0" t="0" r="0" b="0"/>
+                  <wp:docPr id="12" name="Picture 12"/>
                   <wp:cNvGraphicFramePr>
                     <a:graphicFrameLocks xmlns:a="http://schemas.openxmlformats.org/drawingml/2006/main" noChangeAspect="1"/>
                   </wp:cNvGraphicFramePr>
@@ -1015,17 +907,11 @@
                     <a:graphicData uri="http://schemas.openxmlformats.org/drawingml/2006/picture">
                       <pic:pic xmlns:pic="http://schemas.openxmlformats.org/drawingml/2006/picture">
                         <pic:nvPicPr>
-                          <pic:cNvPr id="0" name="HalfConversionEfficiency.png"/>
+                          <pic:cNvPr id="1" name=""/>
                           <pic:cNvPicPr/>
                         </pic:nvPicPr>
                         <pic:blipFill>
-                          <a:blip r:embed="rId15">
-                            <a:extLst>
-                              <a:ext uri="{28A0092B-C50C-407E-A947-70E740481C1C}">
-                                <a14:useLocalDpi xmlns:a14="http://schemas.microsoft.com/office/drawing/2010/main" val="0"/>
-                              </a:ext>
-                            </a:extLst>
-                          </a:blip>
+                          <a:blip r:embed="rId14"/>
                           <a:stretch>
                             <a:fillRect/>
                           </a:stretch>
@@ -1033,7 +919,7 @@
                         <pic:spPr>
                           <a:xfrm>
                             <a:off x="0" y="0"/>
-                            <a:ext cx="2904865" cy="2169571"/>
+                            <a:ext cx="2971800" cy="2019300"/>
                           </a:xfrm>
                           <a:prstGeom prst="rect">
                             <a:avLst/>
@@ -1049,69 +935,6 @@
         </w:tc>
       </w:tr>
     </w:tbl>
-    <w:p>
-      <w:pPr>
-        <w:rPr>
-          <w:rFonts w:ascii="Times New Roman" w:hAnsi="Times New Roman" w:cs="Times New Roman"/>
-          <w:sz w:val="24"/>
-          <w:szCs w:val="24"/>
-        </w:rPr>
-      </w:pPr>
-    </w:p>
-    <w:p>
-      <w:pPr>
-        <w:rPr>
-          <w:rFonts w:ascii="Times New Roman" w:hAnsi="Times New Roman" w:cs="Times New Roman"/>
-          <w:sz w:val="24"/>
-          <w:szCs w:val="24"/>
-        </w:rPr>
-      </w:pPr>
-    </w:p>
-    <w:p>
-      <w:pPr>
-        <w:rPr>
-          <w:rFonts w:ascii="Times New Roman" w:hAnsi="Times New Roman" w:cs="Times New Roman"/>
-          <w:sz w:val="24"/>
-          <w:szCs w:val="24"/>
-        </w:rPr>
-      </w:pPr>
-    </w:p>
-    <w:p>
-      <w:pPr>
-        <w:rPr>
-          <w:rFonts w:ascii="Times New Roman" w:hAnsi="Times New Roman" w:cs="Times New Roman"/>
-          <w:sz w:val="24"/>
-          <w:szCs w:val="24"/>
-        </w:rPr>
-      </w:pPr>
-    </w:p>
-    <w:p>
-      <w:pPr>
-        <w:rPr>
-          <w:rFonts w:ascii="Times New Roman" w:hAnsi="Times New Roman" w:cs="Times New Roman"/>
-          <w:sz w:val="24"/>
-          <w:szCs w:val="24"/>
-        </w:rPr>
-      </w:pPr>
-    </w:p>
-    <w:p>
-      <w:pPr>
-        <w:rPr>
-          <w:rFonts w:ascii="Times New Roman" w:hAnsi="Times New Roman" w:cs="Times New Roman"/>
-          <w:sz w:val="24"/>
-          <w:szCs w:val="24"/>
-        </w:rPr>
-      </w:pPr>
-    </w:p>
-    <w:p>
-      <w:pPr>
-        <w:rPr>
-          <w:rFonts w:ascii="Times New Roman" w:hAnsi="Times New Roman" w:cs="Times New Roman"/>
-          <w:sz w:val="24"/>
-          <w:szCs w:val="24"/>
-        </w:rPr>
-      </w:pPr>
-    </w:p>
     <w:p>
       <w:pPr>
         <w:rPr>
@@ -1159,7 +982,39 @@
                 <w:sz w:val="24"/>
                 <w:szCs w:val="24"/>
               </w:rPr>
-              <w:t>Triple the Predator Death Rate</w:t>
+              <w:t xml:space="preserve">Triple </w:t>
+            </w:r>
+            <w:r>
+              <w:rPr>
+                <w:rFonts w:ascii="Times New Roman" w:hAnsi="Times New Roman" w:cs="Times New Roman"/>
+                <w:sz w:val="24"/>
+                <w:szCs w:val="24"/>
+              </w:rPr>
+              <w:t>density of prey at which the predator</w:t>
+            </w:r>
+            <w:r>
+              <w:rPr>
+                <w:rFonts w:ascii="Times New Roman" w:hAnsi="Times New Roman" w:cs="Times New Roman"/>
+                <w:sz w:val="24"/>
+                <w:szCs w:val="24"/>
+              </w:rPr>
+              <w:t>’</w:t>
+            </w:r>
+            <w:r>
+              <w:rPr>
+                <w:rFonts w:ascii="Times New Roman" w:hAnsi="Times New Roman" w:cs="Times New Roman"/>
+                <w:sz w:val="24"/>
+                <w:szCs w:val="24"/>
+              </w:rPr>
+              <w:t>s kill rate reaches half its maximum</w:t>
+            </w:r>
+            <w:r>
+              <w:rPr>
+                <w:rFonts w:ascii="Times New Roman" w:hAnsi="Times New Roman" w:cs="Times New Roman"/>
+                <w:sz w:val="24"/>
+                <w:szCs w:val="24"/>
+              </w:rPr>
+              <w:t xml:space="preserve"> (d)</w:t>
             </w:r>
           </w:p>
         </w:tc>
@@ -1181,7 +1036,39 @@
                 <w:sz w:val="24"/>
                 <w:szCs w:val="24"/>
               </w:rPr>
-              <w:t>Half the Predator Death Rate</w:t>
+              <w:t xml:space="preserve">Half </w:t>
+            </w:r>
+            <w:r>
+              <w:rPr>
+                <w:rFonts w:ascii="Times New Roman" w:hAnsi="Times New Roman" w:cs="Times New Roman"/>
+                <w:sz w:val="24"/>
+                <w:szCs w:val="24"/>
+              </w:rPr>
+              <w:t>density of prey at which the predator</w:t>
+            </w:r>
+            <w:r>
+              <w:rPr>
+                <w:rFonts w:ascii="Times New Roman" w:hAnsi="Times New Roman" w:cs="Times New Roman"/>
+                <w:sz w:val="24"/>
+                <w:szCs w:val="24"/>
+              </w:rPr>
+              <w:t>’</w:t>
+            </w:r>
+            <w:r>
+              <w:rPr>
+                <w:rFonts w:ascii="Times New Roman" w:hAnsi="Times New Roman" w:cs="Times New Roman"/>
+                <w:sz w:val="24"/>
+                <w:szCs w:val="24"/>
+              </w:rPr>
+              <w:t>s kill rate reaches half its maximum</w:t>
+            </w:r>
+            <w:r>
+              <w:rPr>
+                <w:rFonts w:ascii="Times New Roman" w:hAnsi="Times New Roman" w:cs="Times New Roman"/>
+                <w:sz w:val="24"/>
+                <w:szCs w:val="24"/>
+              </w:rPr>
+              <w:t xml:space="preserve"> (d)</w:t>
             </w:r>
           </w:p>
         </w:tc>
@@ -1201,16 +1088,13 @@
             </w:pPr>
             <w:r>
               <w:rPr>
-                <w:rFonts w:ascii="Times New Roman" w:hAnsi="Times New Roman" w:cs="Times New Roman"/>
                 <w:noProof/>
-                <w:sz w:val="24"/>
-                <w:szCs w:val="24"/>
               </w:rPr>
               <w:drawing>
-                <wp:inline distT="0" distB="0" distL="0" distR="0" wp14:anchorId="64267AD6" wp14:editId="3343546F">
-                  <wp:extent cx="2869457" cy="2143125"/>
-                  <wp:effectExtent l="0" t="0" r="7620" b="0"/>
-                  <wp:docPr id="9" name="Picture 9"/>
+                <wp:inline distT="0" distB="0" distL="0" distR="0" wp14:anchorId="7A255505" wp14:editId="584FF495">
+                  <wp:extent cx="2971800" cy="2019300"/>
+                  <wp:effectExtent l="0" t="0" r="0" b="0"/>
+                  <wp:docPr id="13" name="Picture 13"/>
                   <wp:cNvGraphicFramePr>
                     <a:graphicFrameLocks xmlns:a="http://schemas.openxmlformats.org/drawingml/2006/main" noChangeAspect="1"/>
                   </wp:cNvGraphicFramePr>
@@ -1218,17 +1102,11 @@
                     <a:graphicData uri="http://schemas.openxmlformats.org/drawingml/2006/picture">
                       <pic:pic xmlns:pic="http://schemas.openxmlformats.org/drawingml/2006/picture">
                         <pic:nvPicPr>
-                          <pic:cNvPr id="0" name="TriplePredatorDeathRate.png"/>
+                          <pic:cNvPr id="1" name=""/>
                           <pic:cNvPicPr/>
                         </pic:nvPicPr>
                         <pic:blipFill>
-                          <a:blip r:embed="rId16">
-                            <a:extLst>
-                              <a:ext uri="{28A0092B-C50C-407E-A947-70E740481C1C}">
-                                <a14:useLocalDpi xmlns:a14="http://schemas.microsoft.com/office/drawing/2010/main" val="0"/>
-                              </a:ext>
-                            </a:extLst>
-                          </a:blip>
+                          <a:blip r:embed="rId15"/>
                           <a:stretch>
                             <a:fillRect/>
                           </a:stretch>
@@ -1236,7 +1114,7 @@
                         <pic:spPr>
                           <a:xfrm>
                             <a:off x="0" y="0"/>
-                            <a:ext cx="2874137" cy="2146620"/>
+                            <a:ext cx="2971800" cy="2019300"/>
                           </a:xfrm>
                           <a:prstGeom prst="rect">
                             <a:avLst/>
@@ -1264,16 +1142,13 @@
             </w:pPr>
             <w:r>
               <w:rPr>
-                <w:rFonts w:ascii="Times New Roman" w:hAnsi="Times New Roman" w:cs="Times New Roman"/>
                 <w:noProof/>
-                <w:sz w:val="24"/>
-                <w:szCs w:val="24"/>
               </w:rPr>
               <w:drawing>
-                <wp:inline distT="0" distB="0" distL="0" distR="0" wp14:anchorId="390B075B" wp14:editId="77261083">
-                  <wp:extent cx="2869456" cy="2143125"/>
-                  <wp:effectExtent l="0" t="0" r="7620" b="0"/>
-                  <wp:docPr id="11" name="Picture 11"/>
+                <wp:inline distT="0" distB="0" distL="0" distR="0" wp14:anchorId="1765B383" wp14:editId="45191694">
+                  <wp:extent cx="2971800" cy="2019300"/>
+                  <wp:effectExtent l="0" t="0" r="0" b="0"/>
+                  <wp:docPr id="16" name="Picture 16"/>
                   <wp:cNvGraphicFramePr>
                     <a:graphicFrameLocks xmlns:a="http://schemas.openxmlformats.org/drawingml/2006/main" noChangeAspect="1"/>
                   </wp:cNvGraphicFramePr>
@@ -1281,17 +1156,11 @@
                     <a:graphicData uri="http://schemas.openxmlformats.org/drawingml/2006/picture">
                       <pic:pic xmlns:pic="http://schemas.openxmlformats.org/drawingml/2006/picture">
                         <pic:nvPicPr>
-                          <pic:cNvPr id="0" name="HalfPreyBR.png"/>
+                          <pic:cNvPr id="1" name=""/>
                           <pic:cNvPicPr/>
                         </pic:nvPicPr>
                         <pic:blipFill>
-                          <a:blip r:embed="rId17">
-                            <a:extLst>
-                              <a:ext uri="{28A0092B-C50C-407E-A947-70E740481C1C}">
-                                <a14:useLocalDpi xmlns:a14="http://schemas.microsoft.com/office/drawing/2010/main" val="0"/>
-                              </a:ext>
-                            </a:extLst>
-                          </a:blip>
+                          <a:blip r:embed="rId16"/>
                           <a:stretch>
                             <a:fillRect/>
                           </a:stretch>
@@ -1299,7 +1168,7 @@
                         <pic:spPr>
                           <a:xfrm>
                             <a:off x="0" y="0"/>
-                            <a:ext cx="2876551" cy="2148424"/>
+                            <a:ext cx="2971800" cy="2019300"/>
                           </a:xfrm>
                           <a:prstGeom prst="rect">
                             <a:avLst/>
@@ -1332,6 +1201,465 @@
           <w:szCs w:val="24"/>
         </w:rPr>
       </w:pPr>
+    </w:p>
+    <w:p>
+      <w:pPr>
+        <w:rPr>
+          <w:rFonts w:ascii="Times New Roman" w:hAnsi="Times New Roman" w:cs="Times New Roman"/>
+          <w:sz w:val="24"/>
+          <w:szCs w:val="24"/>
+        </w:rPr>
+      </w:pPr>
+    </w:p>
+    <w:p>
+      <w:pPr>
+        <w:rPr>
+          <w:rFonts w:ascii="Times New Roman" w:hAnsi="Times New Roman" w:cs="Times New Roman"/>
+          <w:sz w:val="24"/>
+          <w:szCs w:val="24"/>
+        </w:rPr>
+      </w:pPr>
+    </w:p>
+    <w:p>
+      <w:pPr>
+        <w:rPr>
+          <w:rFonts w:ascii="Times New Roman" w:hAnsi="Times New Roman" w:cs="Times New Roman"/>
+          <w:sz w:val="24"/>
+          <w:szCs w:val="24"/>
+        </w:rPr>
+      </w:pPr>
+    </w:p>
+    <w:p>
+      <w:pPr>
+        <w:rPr>
+          <w:rFonts w:ascii="Times New Roman" w:hAnsi="Times New Roman" w:cs="Times New Roman"/>
+          <w:sz w:val="24"/>
+          <w:szCs w:val="24"/>
+        </w:rPr>
+      </w:pPr>
+    </w:p>
+    <w:p>
+      <w:pPr>
+        <w:rPr>
+          <w:rFonts w:ascii="Times New Roman" w:hAnsi="Times New Roman" w:cs="Times New Roman"/>
+          <w:sz w:val="24"/>
+          <w:szCs w:val="24"/>
+        </w:rPr>
+      </w:pPr>
+    </w:p>
+    <w:p>
+      <w:pPr>
+        <w:rPr>
+          <w:rFonts w:ascii="Times New Roman" w:hAnsi="Times New Roman" w:cs="Times New Roman"/>
+          <w:sz w:val="24"/>
+          <w:szCs w:val="24"/>
+        </w:rPr>
+      </w:pPr>
+    </w:p>
+    <w:p>
+      <w:pPr>
+        <w:rPr>
+          <w:rFonts w:ascii="Times New Roman" w:hAnsi="Times New Roman" w:cs="Times New Roman"/>
+          <w:sz w:val="24"/>
+          <w:szCs w:val="24"/>
+        </w:rPr>
+      </w:pPr>
+    </w:p>
+    <w:tbl>
+      <w:tblPr>
+        <w:tblStyle w:val="TableGrid"/>
+        <w:tblW w:w="0" w:type="auto"/>
+        <w:tblLook w:val="04A0" w:firstRow="1" w:lastRow="0" w:firstColumn="1" w:lastColumn="0" w:noHBand="0" w:noVBand="1"/>
+      </w:tblPr>
+      <w:tblGrid>
+        <w:gridCol w:w="4788"/>
+        <w:gridCol w:w="4788"/>
+      </w:tblGrid>
+      <w:tr>
+        <w:tc>
+          <w:tcPr>
+            <w:tcW w:w="4788" w:type="dxa"/>
+          </w:tcPr>
+          <w:p>
+            <w:pPr>
+              <w:rPr>
+                <w:rFonts w:ascii="Times New Roman" w:hAnsi="Times New Roman" w:cs="Times New Roman"/>
+                <w:sz w:val="24"/>
+                <w:szCs w:val="24"/>
+              </w:rPr>
+            </w:pPr>
+            <w:r>
+              <w:rPr>
+                <w:rFonts w:ascii="Times New Roman" w:hAnsi="Times New Roman" w:cs="Times New Roman"/>
+                <w:sz w:val="24"/>
+                <w:szCs w:val="24"/>
+              </w:rPr>
+              <w:lastRenderedPageBreak/>
+              <w:t xml:space="preserve">Triple the Conversion Efficiency of Prey to Predators (e) </w:t>
+            </w:r>
+          </w:p>
+        </w:tc>
+        <w:tc>
+          <w:tcPr>
+            <w:tcW w:w="4788" w:type="dxa"/>
+          </w:tcPr>
+          <w:p>
+            <w:pPr>
+              <w:rPr>
+                <w:rFonts w:ascii="Times New Roman" w:hAnsi="Times New Roman" w:cs="Times New Roman"/>
+                <w:sz w:val="24"/>
+                <w:szCs w:val="24"/>
+              </w:rPr>
+            </w:pPr>
+            <w:r>
+              <w:rPr>
+                <w:rFonts w:ascii="Times New Roman" w:hAnsi="Times New Roman" w:cs="Times New Roman"/>
+                <w:sz w:val="24"/>
+                <w:szCs w:val="24"/>
+              </w:rPr>
+              <w:t xml:space="preserve">Half </w:t>
+            </w:r>
+            <w:r>
+              <w:rPr>
+                <w:rFonts w:ascii="Times New Roman" w:hAnsi="Times New Roman" w:cs="Times New Roman"/>
+                <w:sz w:val="24"/>
+                <w:szCs w:val="24"/>
+              </w:rPr>
+              <w:t>the Conversion Efficiency of Prey to Predators (e)</w:t>
+            </w:r>
+          </w:p>
+        </w:tc>
+      </w:tr>
+      <w:tr>
+        <w:tc>
+          <w:tcPr>
+            <w:tcW w:w="4788" w:type="dxa"/>
+          </w:tcPr>
+          <w:p>
+            <w:pPr>
+              <w:rPr>
+                <w:rFonts w:ascii="Times New Roman" w:hAnsi="Times New Roman" w:cs="Times New Roman"/>
+                <w:sz w:val="24"/>
+                <w:szCs w:val="24"/>
+              </w:rPr>
+            </w:pPr>
+            <w:r>
+              <w:rPr>
+                <w:noProof/>
+              </w:rPr>
+              <w:drawing>
+                <wp:inline distT="0" distB="0" distL="0" distR="0" wp14:anchorId="7ABE8E43" wp14:editId="5B92C725">
+                  <wp:extent cx="2971800" cy="2049327"/>
+                  <wp:effectExtent l="0" t="0" r="0" b="8255"/>
+                  <wp:docPr id="17" name="Picture 17"/>
+                  <wp:cNvGraphicFramePr>
+                    <a:graphicFrameLocks xmlns:a="http://schemas.openxmlformats.org/drawingml/2006/main" noChangeAspect="1"/>
+                  </wp:cNvGraphicFramePr>
+                  <a:graphic xmlns:a="http://schemas.openxmlformats.org/drawingml/2006/main">
+                    <a:graphicData uri="http://schemas.openxmlformats.org/drawingml/2006/picture">
+                      <pic:pic xmlns:pic="http://schemas.openxmlformats.org/drawingml/2006/picture">
+                        <pic:nvPicPr>
+                          <pic:cNvPr id="1" name=""/>
+                          <pic:cNvPicPr/>
+                        </pic:nvPicPr>
+                        <pic:blipFill>
+                          <a:blip r:embed="rId17"/>
+                          <a:stretch>
+                            <a:fillRect/>
+                          </a:stretch>
+                        </pic:blipFill>
+                        <pic:spPr>
+                          <a:xfrm>
+                            <a:off x="0" y="0"/>
+                            <a:ext cx="2971800" cy="2049327"/>
+                          </a:xfrm>
+                          <a:prstGeom prst="rect">
+                            <a:avLst/>
+                          </a:prstGeom>
+                        </pic:spPr>
+                      </pic:pic>
+                    </a:graphicData>
+                  </a:graphic>
+                </wp:inline>
+              </w:drawing>
+            </w:r>
+          </w:p>
+        </w:tc>
+        <w:tc>
+          <w:tcPr>
+            <w:tcW w:w="4788" w:type="dxa"/>
+          </w:tcPr>
+          <w:p>
+            <w:pPr>
+              <w:rPr>
+                <w:rFonts w:ascii="Times New Roman" w:hAnsi="Times New Roman" w:cs="Times New Roman"/>
+                <w:sz w:val="24"/>
+                <w:szCs w:val="24"/>
+              </w:rPr>
+            </w:pPr>
+            <w:r>
+              <w:rPr>
+                <w:noProof/>
+              </w:rPr>
+              <w:drawing>
+                <wp:inline distT="0" distB="0" distL="0" distR="0" wp14:anchorId="4E5454C0" wp14:editId="13054154">
+                  <wp:extent cx="2971800" cy="2019300"/>
+                  <wp:effectExtent l="0" t="0" r="0" b="0"/>
+                  <wp:docPr id="18" name="Picture 18"/>
+                  <wp:cNvGraphicFramePr>
+                    <a:graphicFrameLocks xmlns:a="http://schemas.openxmlformats.org/drawingml/2006/main" noChangeAspect="1"/>
+                  </wp:cNvGraphicFramePr>
+                  <a:graphic xmlns:a="http://schemas.openxmlformats.org/drawingml/2006/main">
+                    <a:graphicData uri="http://schemas.openxmlformats.org/drawingml/2006/picture">
+                      <pic:pic xmlns:pic="http://schemas.openxmlformats.org/drawingml/2006/picture">
+                        <pic:nvPicPr>
+                          <pic:cNvPr id="1" name=""/>
+                          <pic:cNvPicPr/>
+                        </pic:nvPicPr>
+                        <pic:blipFill>
+                          <a:blip r:embed="rId18"/>
+                          <a:stretch>
+                            <a:fillRect/>
+                          </a:stretch>
+                        </pic:blipFill>
+                        <pic:spPr>
+                          <a:xfrm>
+                            <a:off x="0" y="0"/>
+                            <a:ext cx="2971800" cy="2019300"/>
+                          </a:xfrm>
+                          <a:prstGeom prst="rect">
+                            <a:avLst/>
+                          </a:prstGeom>
+                        </pic:spPr>
+                      </pic:pic>
+                    </a:graphicData>
+                  </a:graphic>
+                </wp:inline>
+              </w:drawing>
+            </w:r>
+          </w:p>
+        </w:tc>
+      </w:tr>
+    </w:tbl>
+    <w:p>
+      <w:pPr>
+        <w:rPr>
+          <w:rFonts w:ascii="Times New Roman" w:hAnsi="Times New Roman" w:cs="Times New Roman"/>
+          <w:sz w:val="24"/>
+          <w:szCs w:val="24"/>
+        </w:rPr>
+      </w:pPr>
+    </w:p>
+    <w:tbl>
+      <w:tblPr>
+        <w:tblStyle w:val="TableGrid"/>
+        <w:tblW w:w="0" w:type="auto"/>
+        <w:tblLook w:val="04A0" w:firstRow="1" w:lastRow="0" w:firstColumn="1" w:lastColumn="0" w:noHBand="0" w:noVBand="1"/>
+      </w:tblPr>
+      <w:tblGrid>
+        <w:gridCol w:w="4788"/>
+        <w:gridCol w:w="4788"/>
+      </w:tblGrid>
+      <w:tr>
+        <w:tc>
+          <w:tcPr>
+            <w:tcW w:w="4788" w:type="dxa"/>
+          </w:tcPr>
+          <w:p>
+            <w:pPr>
+              <w:rPr>
+                <w:rFonts w:ascii="Times New Roman" w:hAnsi="Times New Roman" w:cs="Times New Roman"/>
+                <w:sz w:val="24"/>
+                <w:szCs w:val="24"/>
+              </w:rPr>
+            </w:pPr>
+            <w:r>
+              <w:rPr>
+                <w:rFonts w:ascii="Times New Roman" w:hAnsi="Times New Roman" w:cs="Times New Roman"/>
+                <w:sz w:val="24"/>
+                <w:szCs w:val="24"/>
+              </w:rPr>
+              <w:t>Triple the</w:t>
+            </w:r>
+            <w:r>
+              <w:rPr>
+                <w:rFonts w:ascii="Times New Roman" w:hAnsi="Times New Roman" w:cs="Times New Roman"/>
+                <w:sz w:val="24"/>
+                <w:szCs w:val="24"/>
+              </w:rPr>
+              <w:t xml:space="preserve"> Predator Death Rate (s</w:t>
+            </w:r>
+            <w:r>
+              <w:rPr>
+                <w:rFonts w:ascii="Times New Roman" w:hAnsi="Times New Roman" w:cs="Times New Roman"/>
+                <w:sz w:val="24"/>
+                <w:szCs w:val="24"/>
+              </w:rPr>
+              <w:t xml:space="preserve">) </w:t>
+            </w:r>
+          </w:p>
+        </w:tc>
+        <w:tc>
+          <w:tcPr>
+            <w:tcW w:w="4788" w:type="dxa"/>
+          </w:tcPr>
+          <w:p>
+            <w:pPr>
+              <w:rPr>
+                <w:rFonts w:ascii="Times New Roman" w:hAnsi="Times New Roman" w:cs="Times New Roman"/>
+                <w:sz w:val="24"/>
+                <w:szCs w:val="24"/>
+              </w:rPr>
+            </w:pPr>
+            <w:r>
+              <w:rPr>
+                <w:rFonts w:ascii="Times New Roman" w:hAnsi="Times New Roman" w:cs="Times New Roman"/>
+                <w:sz w:val="24"/>
+                <w:szCs w:val="24"/>
+              </w:rPr>
+              <w:t xml:space="preserve">Half </w:t>
+            </w:r>
+            <w:r>
+              <w:rPr>
+                <w:rFonts w:ascii="Times New Roman" w:hAnsi="Times New Roman" w:cs="Times New Roman"/>
+                <w:sz w:val="24"/>
+                <w:szCs w:val="24"/>
+              </w:rPr>
+              <w:t>the Predator Death Rate (s)</w:t>
+            </w:r>
+          </w:p>
+        </w:tc>
+      </w:tr>
+      <w:tr>
+        <w:tc>
+          <w:tcPr>
+            <w:tcW w:w="4788" w:type="dxa"/>
+          </w:tcPr>
+          <w:p>
+            <w:pPr>
+              <w:rPr>
+                <w:rFonts w:ascii="Times New Roman" w:hAnsi="Times New Roman" w:cs="Times New Roman"/>
+                <w:sz w:val="24"/>
+                <w:szCs w:val="24"/>
+              </w:rPr>
+            </w:pPr>
+            <w:r>
+              <w:rPr>
+                <w:noProof/>
+              </w:rPr>
+              <w:drawing>
+                <wp:inline distT="0" distB="0" distL="0" distR="0" wp14:anchorId="2A50BE9E" wp14:editId="7824D074">
+                  <wp:extent cx="2971800" cy="2019300"/>
+                  <wp:effectExtent l="0" t="0" r="0" b="0"/>
+                  <wp:docPr id="21" name="Picture 21"/>
+                  <wp:cNvGraphicFramePr>
+                    <a:graphicFrameLocks xmlns:a="http://schemas.openxmlformats.org/drawingml/2006/main" noChangeAspect="1"/>
+                  </wp:cNvGraphicFramePr>
+                  <a:graphic xmlns:a="http://schemas.openxmlformats.org/drawingml/2006/main">
+                    <a:graphicData uri="http://schemas.openxmlformats.org/drawingml/2006/picture">
+                      <pic:pic xmlns:pic="http://schemas.openxmlformats.org/drawingml/2006/picture">
+                        <pic:nvPicPr>
+                          <pic:cNvPr id="1" name=""/>
+                          <pic:cNvPicPr/>
+                        </pic:nvPicPr>
+                        <pic:blipFill>
+                          <a:blip r:embed="rId19"/>
+                          <a:stretch>
+                            <a:fillRect/>
+                          </a:stretch>
+                        </pic:blipFill>
+                        <pic:spPr>
+                          <a:xfrm>
+                            <a:off x="0" y="0"/>
+                            <a:ext cx="2971800" cy="2019300"/>
+                          </a:xfrm>
+                          <a:prstGeom prst="rect">
+                            <a:avLst/>
+                          </a:prstGeom>
+                        </pic:spPr>
+                      </pic:pic>
+                    </a:graphicData>
+                  </a:graphic>
+                </wp:inline>
+              </w:drawing>
+            </w:r>
+          </w:p>
+        </w:tc>
+        <w:tc>
+          <w:tcPr>
+            <w:tcW w:w="4788" w:type="dxa"/>
+          </w:tcPr>
+          <w:p>
+            <w:pPr>
+              <w:rPr>
+                <w:rFonts w:ascii="Times New Roman" w:hAnsi="Times New Roman" w:cs="Times New Roman"/>
+                <w:sz w:val="24"/>
+                <w:szCs w:val="24"/>
+              </w:rPr>
+            </w:pPr>
+            <w:r>
+              <w:rPr>
+                <w:noProof/>
+              </w:rPr>
+              <w:drawing>
+                <wp:inline distT="0" distB="0" distL="0" distR="0" wp14:anchorId="63C73374" wp14:editId="6A5C420E">
+                  <wp:extent cx="2971800" cy="2049327"/>
+                  <wp:effectExtent l="0" t="0" r="0" b="8255"/>
+                  <wp:docPr id="22" name="Picture 22"/>
+                  <wp:cNvGraphicFramePr>
+                    <a:graphicFrameLocks xmlns:a="http://schemas.openxmlformats.org/drawingml/2006/main" noChangeAspect="1"/>
+                  </wp:cNvGraphicFramePr>
+                  <a:graphic xmlns:a="http://schemas.openxmlformats.org/drawingml/2006/main">
+                    <a:graphicData uri="http://schemas.openxmlformats.org/drawingml/2006/picture">
+                      <pic:pic xmlns:pic="http://schemas.openxmlformats.org/drawingml/2006/picture">
+                        <pic:nvPicPr>
+                          <pic:cNvPr id="1" name=""/>
+                          <pic:cNvPicPr/>
+                        </pic:nvPicPr>
+                        <pic:blipFill>
+                          <a:blip r:embed="rId20"/>
+                          <a:stretch>
+                            <a:fillRect/>
+                          </a:stretch>
+                        </pic:blipFill>
+                        <pic:spPr>
+                          <a:xfrm>
+                            <a:off x="0" y="0"/>
+                            <a:ext cx="2971800" cy="2049327"/>
+                          </a:xfrm>
+                          <a:prstGeom prst="rect">
+                            <a:avLst/>
+                          </a:prstGeom>
+                        </pic:spPr>
+                      </pic:pic>
+                    </a:graphicData>
+                  </a:graphic>
+                </wp:inline>
+              </w:drawing>
+            </w:r>
+          </w:p>
+        </w:tc>
+      </w:tr>
+    </w:tbl>
+    <w:p>
+      <w:pPr>
+        <w:rPr>
+          <w:rFonts w:ascii="Times New Roman" w:hAnsi="Times New Roman" w:cs="Times New Roman"/>
+          <w:sz w:val="24"/>
+          <w:szCs w:val="24"/>
+        </w:rPr>
+      </w:pPr>
+    </w:p>
+    <w:p>
+      <w:pPr>
+        <w:rPr>
+          <w:rFonts w:ascii="Times New Roman" w:hAnsi="Times New Roman" w:cs="Times New Roman"/>
+          <w:sz w:val="24"/>
+          <w:szCs w:val="24"/>
+        </w:rPr>
+      </w:pPr>
+      <w:bookmarkStart w:id="0" w:name="_GoBack"/>
+      <w:bookmarkEnd w:id="0"/>
     </w:p>
     <w:sectPr>
       <w:pgSz w:w="12240" w:h="15840"/>

</xml_diff>

<commit_message>
Got through responses for most parts but not all for RM model
</commit_message>
<xml_diff>
--- a/Rosenzweig_MacArthur_Additional_Questions.docx
+++ b/Rosenzweig_MacArthur_Additional_Questions.docx
@@ -31,257 +31,293 @@
       <w:pPr>
         <w:rPr>
           <w:rFonts w:ascii="Times New Roman" w:hAnsi="Times New Roman" w:cs="Times New Roman"/>
-          <w:sz w:val="24"/>
-          <w:szCs w:val="24"/>
-        </w:rPr>
-      </w:pPr>
-    </w:p>
-    <w:p>
-      <w:pPr>
-        <w:rPr>
-          <w:rFonts w:ascii="Times New Roman" w:hAnsi="Times New Roman" w:cs="Times New Roman"/>
-          <w:sz w:val="24"/>
-          <w:szCs w:val="24"/>
-        </w:rPr>
-      </w:pPr>
-      <w:r>
-        <w:rPr>
-          <w:rFonts w:ascii="Times New Roman" w:hAnsi="Times New Roman" w:cs="Times New Roman"/>
-          <w:sz w:val="24"/>
-          <w:szCs w:val="24"/>
-        </w:rPr>
-        <w:t>In all cases, the predator population is defined by the red line and the prey population is defined by the red line.</w:t>
-      </w:r>
-    </w:p>
-    <w:p>
-      <w:pPr>
-        <w:rPr>
-          <w:rFonts w:ascii="Times New Roman" w:hAnsi="Times New Roman" w:cs="Times New Roman"/>
-          <w:sz w:val="24"/>
-          <w:szCs w:val="24"/>
-        </w:rPr>
-      </w:pPr>
-    </w:p>
-    <w:p>
-      <w:pPr>
-        <w:rPr>
-          <w:rFonts w:ascii="Times New Roman" w:hAnsi="Times New Roman" w:cs="Times New Roman"/>
-          <w:sz w:val="24"/>
-          <w:szCs w:val="24"/>
-        </w:rPr>
-      </w:pPr>
-      <w:r>
-        <w:rPr>
-          <w:rFonts w:ascii="Times New Roman" w:hAnsi="Times New Roman" w:cs="Times New Roman"/>
-          <w:sz w:val="24"/>
-          <w:szCs w:val="24"/>
-        </w:rPr>
-        <w:t>Lotka-Volterra Base Case</w:t>
-      </w:r>
-    </w:p>
-    <w:p>
-      <w:pPr>
-        <w:rPr>
-          <w:rFonts w:ascii="Times New Roman" w:hAnsi="Times New Roman" w:cs="Times New Roman"/>
-          <w:sz w:val="24"/>
-          <w:szCs w:val="24"/>
-        </w:rPr>
-      </w:pPr>
-      <w:r>
-        <w:rPr>
-          <w:rFonts w:ascii="Times New Roman" w:hAnsi="Times New Roman" w:cs="Times New Roman"/>
-          <w:noProof/>
-          <w:sz w:val="24"/>
-          <w:szCs w:val="24"/>
-        </w:rPr>
-        <w:drawing>
-          <wp:inline distT="0" distB="0" distL="0" distR="0">
-            <wp:extent cx="3779520" cy="2824798"/>
-            <wp:effectExtent l="0" t="0" r="0" b="0"/>
-            <wp:docPr id="2" name="Picture 2" descr="C:\Users\Cole\Downloads\LVPlot.png"/>
-            <wp:cNvGraphicFramePr>
-              <a:graphicFrameLocks xmlns:a="http://schemas.openxmlformats.org/drawingml/2006/main" noChangeAspect="1"/>
-            </wp:cNvGraphicFramePr>
-            <a:graphic xmlns:a="http://schemas.openxmlformats.org/drawingml/2006/main">
-              <a:graphicData uri="http://schemas.openxmlformats.org/drawingml/2006/picture">
-                <pic:pic xmlns:pic="http://schemas.openxmlformats.org/drawingml/2006/picture">
-                  <pic:nvPicPr>
-                    <pic:cNvPr id="0" name="Picture 1" descr="C:\Users\Cole\Downloads\LVPlot.png"/>
-                    <pic:cNvPicPr>
-                      <a:picLocks noChangeAspect="1" noChangeArrowheads="1"/>
-                    </pic:cNvPicPr>
-                  </pic:nvPicPr>
-                  <pic:blipFill>
-                    <a:blip r:embed="rId7">
-                      <a:extLst>
-                        <a:ext uri="{28A0092B-C50C-407E-A947-70E740481C1C}">
-                          <a14:useLocalDpi xmlns:a14="http://schemas.microsoft.com/office/drawing/2010/main" val="0"/>
-                        </a:ext>
-                      </a:extLst>
-                    </a:blip>
-                    <a:srcRect/>
-                    <a:stretch>
-                      <a:fillRect/>
-                    </a:stretch>
-                  </pic:blipFill>
-                  <pic:spPr bwMode="auto">
-                    <a:xfrm>
-                      <a:off x="0" y="0"/>
-                      <a:ext cx="3788758" cy="2831703"/>
-                    </a:xfrm>
-                    <a:prstGeom prst="rect">
-                      <a:avLst/>
-                    </a:prstGeom>
-                    <a:noFill/>
-                    <a:ln>
-                      <a:noFill/>
-                    </a:ln>
-                  </pic:spPr>
-                </pic:pic>
-              </a:graphicData>
-            </a:graphic>
-          </wp:inline>
-        </w:drawing>
-      </w:r>
-    </w:p>
-    <w:p>
-      <w:pPr>
-        <w:rPr>
-          <w:rFonts w:ascii="Times New Roman" w:hAnsi="Times New Roman" w:cs="Times New Roman"/>
-          <w:sz w:val="24"/>
-          <w:szCs w:val="24"/>
-        </w:rPr>
-      </w:pPr>
-    </w:p>
-    <w:p>
-      <w:pPr>
-        <w:rPr>
-          <w:rFonts w:ascii="Times New Roman" w:hAnsi="Times New Roman" w:cs="Times New Roman"/>
-          <w:sz w:val="24"/>
-          <w:szCs w:val="24"/>
-        </w:rPr>
-      </w:pPr>
-    </w:p>
-    <w:p>
-      <w:pPr>
-        <w:rPr>
-          <w:rFonts w:ascii="Times New Roman" w:hAnsi="Times New Roman" w:cs="Times New Roman"/>
-          <w:sz w:val="24"/>
-          <w:szCs w:val="24"/>
-        </w:rPr>
-      </w:pPr>
-      <w:r>
-        <w:rPr>
-          <w:rFonts w:ascii="Times New Roman" w:hAnsi="Times New Roman" w:cs="Times New Roman"/>
-          <w:sz w:val="24"/>
-          <w:szCs w:val="24"/>
-        </w:rPr>
-        <w:t>Base Case: Given Values</w:t>
-      </w:r>
-    </w:p>
-    <w:p>
-      <w:pPr>
-        <w:rPr>
-          <w:rFonts w:ascii="Times New Roman" w:hAnsi="Times New Roman" w:cs="Times New Roman"/>
-          <w:sz w:val="24"/>
-          <w:szCs w:val="24"/>
-        </w:rPr>
-      </w:pPr>
-      <w:r>
-        <w:rPr>
-          <w:noProof/>
-        </w:rPr>
-        <w:lastRenderedPageBreak/>
-        <w:drawing>
-          <wp:inline distT="0" distB="0" distL="0" distR="0" wp14:anchorId="013B08AC" wp14:editId="305AA373">
-            <wp:extent cx="4919482" cy="3392431"/>
-            <wp:effectExtent l="0" t="0" r="0" b="0"/>
-            <wp:docPr id="1" name="Picture 1"/>
-            <wp:cNvGraphicFramePr>
-              <a:graphicFrameLocks xmlns:a="http://schemas.openxmlformats.org/drawingml/2006/main" noChangeAspect="1"/>
-            </wp:cNvGraphicFramePr>
-            <a:graphic xmlns:a="http://schemas.openxmlformats.org/drawingml/2006/main">
-              <a:graphicData uri="http://schemas.openxmlformats.org/drawingml/2006/picture">
-                <pic:pic xmlns:pic="http://schemas.openxmlformats.org/drawingml/2006/picture">
-                  <pic:nvPicPr>
-                    <pic:cNvPr id="1" name=""/>
-                    <pic:cNvPicPr/>
-                  </pic:nvPicPr>
-                  <pic:blipFill>
-                    <a:blip r:embed="rId8"/>
-                    <a:stretch>
-                      <a:fillRect/>
-                    </a:stretch>
-                  </pic:blipFill>
-                  <pic:spPr>
-                    <a:xfrm>
-                      <a:off x="0" y="0"/>
-                      <a:ext cx="4919482" cy="3392431"/>
-                    </a:xfrm>
-                    <a:prstGeom prst="rect">
-                      <a:avLst/>
-                    </a:prstGeom>
-                  </pic:spPr>
-                </pic:pic>
-              </a:graphicData>
-            </a:graphic>
-          </wp:inline>
-        </w:drawing>
-      </w:r>
-    </w:p>
-    <w:p>
-      <w:pPr>
-        <w:rPr>
-          <w:rFonts w:ascii="Times New Roman" w:hAnsi="Times New Roman" w:cs="Times New Roman"/>
-          <w:sz w:val="24"/>
-          <w:szCs w:val="24"/>
-        </w:rPr>
-      </w:pPr>
-    </w:p>
-    <w:p>
-      <w:pPr>
-        <w:rPr>
-          <w:rFonts w:ascii="Times New Roman" w:hAnsi="Times New Roman" w:cs="Times New Roman"/>
-          <w:sz w:val="24"/>
-          <w:szCs w:val="24"/>
-        </w:rPr>
-      </w:pPr>
-    </w:p>
-    <w:p>
-      <w:pPr>
-        <w:rPr>
-          <w:rFonts w:ascii="Times New Roman" w:hAnsi="Times New Roman" w:cs="Times New Roman"/>
-          <w:sz w:val="24"/>
-          <w:szCs w:val="24"/>
-        </w:rPr>
-      </w:pPr>
-    </w:p>
-    <w:p>
-      <w:pPr>
-        <w:rPr>
-          <w:rFonts w:ascii="Times New Roman" w:hAnsi="Times New Roman" w:cs="Times New Roman"/>
-          <w:sz w:val="24"/>
-          <w:szCs w:val="24"/>
-        </w:rPr>
-      </w:pPr>
-    </w:p>
-    <w:p>
-      <w:pPr>
-        <w:rPr>
-          <w:rFonts w:ascii="Times New Roman" w:hAnsi="Times New Roman" w:cs="Times New Roman"/>
-          <w:sz w:val="24"/>
-          <w:szCs w:val="24"/>
-        </w:rPr>
-      </w:pPr>
-    </w:p>
-    <w:p>
-      <w:pPr>
-        <w:rPr>
-          <w:rFonts w:ascii="Times New Roman" w:hAnsi="Times New Roman" w:cs="Times New Roman"/>
-          <w:sz w:val="24"/>
-          <w:szCs w:val="24"/>
-        </w:rPr>
-      </w:pPr>
+          <w:b/>
+          <w:sz w:val="24"/>
+          <w:szCs w:val="24"/>
+        </w:rPr>
+      </w:pPr>
+      <w:r>
+        <w:rPr>
+          <w:rFonts w:ascii="Times New Roman" w:hAnsi="Times New Roman" w:cs="Times New Roman"/>
+          <w:b/>
+          <w:sz w:val="24"/>
+          <w:szCs w:val="24"/>
+        </w:rPr>
+        <w:t>Questions to Answer:</w:t>
+      </w:r>
+    </w:p>
+    <w:p>
+      <w:pPr>
+        <w:rPr>
+          <w:rFonts w:ascii="Times New Roman" w:hAnsi="Times New Roman" w:cs="Times New Roman"/>
+          <w:b/>
+          <w:sz w:val="24"/>
+          <w:szCs w:val="24"/>
+        </w:rPr>
+      </w:pPr>
+      <w:r>
+        <w:rPr>
+          <w:rFonts w:ascii="Times New Roman" w:hAnsi="Times New Roman" w:cs="Times New Roman"/>
+          <w:b/>
+          <w:sz w:val="24"/>
+          <w:szCs w:val="24"/>
+        </w:rPr>
+        <w:t xml:space="preserve">How do the dynamics differ from Lotka-Volterra </w:t>
+      </w:r>
+    </w:p>
+    <w:p>
+      <w:pPr>
+        <w:rPr>
+          <w:rFonts w:ascii="Times New Roman" w:hAnsi="Times New Roman" w:cs="Times New Roman"/>
+          <w:sz w:val="24"/>
+          <w:szCs w:val="24"/>
+        </w:rPr>
+      </w:pPr>
+      <w:r>
+        <w:rPr>
+          <w:rFonts w:ascii="Times New Roman" w:hAnsi="Times New Roman" w:cs="Times New Roman"/>
+          <w:sz w:val="24"/>
+          <w:szCs w:val="24"/>
+        </w:rPr>
+        <w:t xml:space="preserve">The dynamics of the Lotka-Volterra (LV) and Rosenzweig-MacArthur (RM) models are very closely related, as the RM model is amended version of the LM model. In both models, the dynamics typically follow the dynamic response where as predator populations decrease, prey populations increase. In the LV models shown in the section above, this was always paired with dynamic response in which as prey populations increase, predator populations can increase until reaching a maximum and falling again. These cyclic, oscillatory dynamics applied for all simulations of the LV model. The RM model dynamics differ as a result of the introduction of additional terms. Namely, the RM model accounts for the predator search rate, </w:t>
+      </w:r>
+      <w:r>
+        <w:rPr>
+          <w:rFonts w:ascii="Times New Roman" w:hAnsi="Times New Roman" w:cs="Times New Roman"/>
+          <w:i/>
+          <w:sz w:val="24"/>
+          <w:szCs w:val="24"/>
+        </w:rPr>
+        <w:t>w</w:t>
+      </w:r>
+      <w:r>
+        <w:rPr>
+          <w:rFonts w:ascii="Times New Roman" w:hAnsi="Times New Roman" w:cs="Times New Roman"/>
+          <w:sz w:val="24"/>
+          <w:szCs w:val="24"/>
+        </w:rPr>
+        <w:t>,</w:t>
+      </w:r>
+      <w:r>
+        <w:rPr>
+          <w:rFonts w:ascii="Times New Roman" w:hAnsi="Times New Roman" w:cs="Times New Roman"/>
+          <w:sz w:val="24"/>
+          <w:szCs w:val="24"/>
+        </w:rPr>
+        <w:t xml:space="preserve"> intraspecific competition coefficient, α,</w:t>
+      </w:r>
+      <w:r>
+        <w:rPr>
+          <w:rFonts w:ascii="Times New Roman" w:hAnsi="Times New Roman" w:cs="Times New Roman"/>
+          <w:sz w:val="24"/>
+          <w:szCs w:val="24"/>
+        </w:rPr>
+        <w:t xml:space="preserve"> and the density of prey at which the predator kill rate reaches half its maximum, </w:t>
+      </w:r>
+      <w:r>
+        <w:rPr>
+          <w:rFonts w:ascii="Times New Roman" w:hAnsi="Times New Roman" w:cs="Times New Roman"/>
+          <w:i/>
+          <w:sz w:val="24"/>
+          <w:szCs w:val="24"/>
+        </w:rPr>
+        <w:t>d</w:t>
+      </w:r>
+      <w:r>
+        <w:rPr>
+          <w:rFonts w:ascii="Times New Roman" w:hAnsi="Times New Roman" w:cs="Times New Roman"/>
+          <w:sz w:val="24"/>
+          <w:szCs w:val="24"/>
+        </w:rPr>
+        <w:t xml:space="preserve">, but the RM does not account for the predator attack rate, </w:t>
+      </w:r>
+      <w:r>
+        <w:rPr>
+          <w:rFonts w:ascii="Times New Roman" w:hAnsi="Times New Roman" w:cs="Times New Roman"/>
+          <w:i/>
+          <w:sz w:val="24"/>
+          <w:szCs w:val="24"/>
+        </w:rPr>
+        <w:t>a</w:t>
+      </w:r>
+      <w:r>
+        <w:rPr>
+          <w:rFonts w:ascii="Times New Roman" w:hAnsi="Times New Roman" w:cs="Times New Roman"/>
+          <w:sz w:val="24"/>
+          <w:szCs w:val="24"/>
+        </w:rPr>
+        <w:t>, that the LV model does</w:t>
+      </w:r>
+      <w:r>
+        <w:rPr>
+          <w:rFonts w:ascii="Times New Roman" w:hAnsi="Times New Roman" w:cs="Times New Roman"/>
+          <w:sz w:val="24"/>
+          <w:szCs w:val="24"/>
+        </w:rPr>
+        <w:t>. The introduction of these terms allows for simulations in which the dynamics are not cyclic, but rather reach a steady-state response. There are some instances of cyclic dynamics between predator and prey populations in the RM model for the cases tested, but the introduction of these terms does not only allow for these lower-order responses.</w:t>
+      </w:r>
+    </w:p>
+    <w:p>
+      <w:pPr>
+        <w:rPr>
+          <w:rFonts w:ascii="Times New Roman" w:hAnsi="Times New Roman" w:cs="Times New Roman"/>
+          <w:b/>
+          <w:sz w:val="24"/>
+          <w:szCs w:val="24"/>
+        </w:rPr>
+      </w:pPr>
+      <w:r>
+        <w:rPr>
+          <w:rFonts w:ascii="Times New Roman" w:hAnsi="Times New Roman" w:cs="Times New Roman"/>
+          <w:b/>
+          <w:sz w:val="24"/>
+          <w:szCs w:val="24"/>
+        </w:rPr>
+        <w:t>What can you say about the “role” of each parameter, especially what causes the dynamics to differ between the L-V and R-M models?</w:t>
+      </w:r>
+    </w:p>
+    <w:p>
+      <w:pPr>
+        <w:rPr>
+          <w:rFonts w:ascii="Times New Roman" w:hAnsi="Times New Roman" w:cs="Times New Roman"/>
+          <w:sz w:val="24"/>
+          <w:szCs w:val="24"/>
+        </w:rPr>
+      </w:pPr>
+      <w:r>
+        <w:rPr>
+          <w:rFonts w:ascii="Times New Roman" w:hAnsi="Times New Roman" w:cs="Times New Roman"/>
+          <w:sz w:val="24"/>
+          <w:szCs w:val="24"/>
+        </w:rPr>
+        <w:t>Below, simulations for the RM model are shown for a variety of parameters. To start, the base case is shown, where the simulation is run for the parameters given in the project problem statement. Then, each parameter (</w:t>
+      </w:r>
+      <w:r>
+        <w:rPr>
+          <w:rFonts w:ascii="Times New Roman" w:hAnsi="Times New Roman" w:cs="Times New Roman"/>
+          <w:i/>
+          <w:sz w:val="24"/>
+          <w:szCs w:val="24"/>
+        </w:rPr>
+        <w:t>b</w:t>
+      </w:r>
+      <w:r>
+        <w:rPr>
+          <w:rFonts w:ascii="Times New Roman" w:hAnsi="Times New Roman" w:cs="Times New Roman"/>
+          <w:sz w:val="24"/>
+          <w:szCs w:val="24"/>
+        </w:rPr>
+        <w:t xml:space="preserve">, </w:t>
+      </w:r>
+      <w:r>
+        <w:rPr>
+          <w:rFonts w:ascii="Times New Roman" w:hAnsi="Times New Roman" w:cs="Times New Roman"/>
+          <w:sz w:val="24"/>
+          <w:szCs w:val="24"/>
+        </w:rPr>
+        <w:t>α</w:t>
+      </w:r>
+      <w:r>
+        <w:rPr>
+          <w:rFonts w:ascii="Times New Roman" w:hAnsi="Times New Roman" w:cs="Times New Roman"/>
+          <w:sz w:val="24"/>
+          <w:szCs w:val="24"/>
+        </w:rPr>
+        <w:t xml:space="preserve">, </w:t>
+      </w:r>
+      <w:r>
+        <w:rPr>
+          <w:rFonts w:ascii="Times New Roman" w:hAnsi="Times New Roman" w:cs="Times New Roman"/>
+          <w:i/>
+          <w:sz w:val="24"/>
+          <w:szCs w:val="24"/>
+        </w:rPr>
+        <w:t xml:space="preserve">w, d, e, </w:t>
+      </w:r>
+      <w:r>
+        <w:rPr>
+          <w:rFonts w:ascii="Times New Roman" w:hAnsi="Times New Roman" w:cs="Times New Roman"/>
+          <w:sz w:val="24"/>
+          <w:szCs w:val="24"/>
+        </w:rPr>
+        <w:t xml:space="preserve">and </w:t>
+      </w:r>
+      <w:r>
+        <w:rPr>
+          <w:rFonts w:ascii="Times New Roman" w:hAnsi="Times New Roman" w:cs="Times New Roman"/>
+          <w:i/>
+          <w:sz w:val="24"/>
+          <w:szCs w:val="24"/>
+        </w:rPr>
+        <w:t>s</w:t>
+      </w:r>
+      <w:r>
+        <w:rPr>
+          <w:rFonts w:ascii="Times New Roman" w:hAnsi="Times New Roman" w:cs="Times New Roman"/>
+          <w:sz w:val="24"/>
+          <w:szCs w:val="24"/>
+        </w:rPr>
+        <w:t>) is isolated in order to evaluate its effect on the dynamic response of the model.  For each parameter, all other values are held constant while the parameter value is first tripled and then halved in order to understand how the parameter affects the predator-prey populations over time. Following the plots showing the simulations for each parameter, an analysis of the parameter’s effects on the populations of predator and prey is given, highlighting the differences of the parameters effects between the LV and RM models if applicable.</w:t>
+      </w:r>
+      <w:r>
+        <w:rPr>
+          <w:rFonts w:ascii="Times New Roman" w:hAnsi="Times New Roman" w:cs="Times New Roman"/>
+          <w:sz w:val="24"/>
+          <w:szCs w:val="24"/>
+        </w:rPr>
+        <w:t xml:space="preserve"> In addition, the relationship between parameter values and predator abundance are given</w:t>
+      </w:r>
+      <w:r>
+        <w:rPr>
+          <w:rFonts w:ascii="Times New Roman" w:hAnsi="Times New Roman" w:cs="Times New Roman"/>
+          <w:sz w:val="24"/>
+          <w:szCs w:val="24"/>
+        </w:rPr>
+        <w:t xml:space="preserve"> for each parameter value.</w:t>
+      </w:r>
+    </w:p>
+    <w:p>
+      <w:pPr>
+        <w:rPr>
+          <w:rFonts w:ascii="Times New Roman" w:hAnsi="Times New Roman" w:cs="Times New Roman"/>
+          <w:b/>
+          <w:sz w:val="24"/>
+          <w:szCs w:val="24"/>
+        </w:rPr>
+      </w:pPr>
+    </w:p>
+    <w:p>
+      <w:pPr>
+        <w:rPr>
+          <w:rFonts w:ascii="Times New Roman" w:hAnsi="Times New Roman" w:cs="Times New Roman"/>
+          <w:sz w:val="24"/>
+          <w:szCs w:val="24"/>
+        </w:rPr>
+      </w:pPr>
+      <w:r>
+        <w:rPr>
+          <w:rFonts w:ascii="Times New Roman" w:hAnsi="Times New Roman" w:cs="Times New Roman"/>
+          <w:sz w:val="24"/>
+          <w:szCs w:val="24"/>
+        </w:rPr>
+        <w:t xml:space="preserve">In all cases, the predator population is defined by the red line and the prey population is defined </w:t>
+      </w:r>
+      <w:r>
+        <w:rPr>
+          <w:rFonts w:ascii="Times New Roman" w:hAnsi="Times New Roman" w:cs="Times New Roman"/>
+          <w:sz w:val="24"/>
+          <w:szCs w:val="24"/>
+        </w:rPr>
+        <w:t>by the black</w:t>
+      </w:r>
+      <w:r>
+        <w:rPr>
+          <w:rFonts w:ascii="Times New Roman" w:hAnsi="Times New Roman" w:cs="Times New Roman"/>
+          <w:sz w:val="24"/>
+          <w:szCs w:val="24"/>
+        </w:rPr>
+        <w:t xml:space="preserve"> line.</w:t>
+      </w:r>
     </w:p>
     <w:p>
       <w:pPr>
@@ -339,15 +375,7 @@
                 <w:sz w:val="24"/>
                 <w:szCs w:val="24"/>
               </w:rPr>
-              <w:t>Triple the Prey Birth Rate</w:t>
-            </w:r>
-            <w:r>
-              <w:rPr>
-                <w:rFonts w:ascii="Times New Roman" w:hAnsi="Times New Roman" w:cs="Times New Roman"/>
-                <w:sz w:val="24"/>
-                <w:szCs w:val="24"/>
-              </w:rPr>
-              <w:t xml:space="preserve"> (b)</w:t>
+              <w:t>Base Case for LV Model</w:t>
             </w:r>
           </w:p>
         </w:tc>
@@ -369,15 +397,7 @@
                 <w:sz w:val="24"/>
                 <w:szCs w:val="24"/>
               </w:rPr>
-              <w:t>Half the Prey Birth Rate</w:t>
-            </w:r>
-            <w:r>
-              <w:rPr>
-                <w:rFonts w:ascii="Times New Roman" w:hAnsi="Times New Roman" w:cs="Times New Roman"/>
-                <w:sz w:val="24"/>
-                <w:szCs w:val="24"/>
-              </w:rPr>
-              <w:t xml:space="preserve"> (b)</w:t>
+              <w:t>Base Case for RM Model</w:t>
             </w:r>
           </w:p>
         </w:tc>
@@ -399,9 +419,373 @@
             </w:pPr>
             <w:r>
               <w:rPr>
+                <w:rFonts w:ascii="Times New Roman" w:hAnsi="Times New Roman" w:cs="Times New Roman"/>
                 <w:noProof/>
-              </w:rPr>
-              <w:lastRenderedPageBreak/>
+                <w:sz w:val="24"/>
+                <w:szCs w:val="24"/>
+              </w:rPr>
+              <w:drawing>
+                <wp:inline distT="0" distB="0" distL="0" distR="0" wp14:anchorId="0A4FC0FA" wp14:editId="30AAE9D9">
+                  <wp:extent cx="2971800" cy="2221111"/>
+                  <wp:effectExtent l="0" t="0" r="0" b="8255"/>
+                  <wp:docPr id="29" name="Picture 29" descr="C:\Users\Cole\Downloads\LVPlot.png"/>
+                  <wp:cNvGraphicFramePr>
+                    <a:graphicFrameLocks xmlns:a="http://schemas.openxmlformats.org/drawingml/2006/main" noChangeAspect="1"/>
+                  </wp:cNvGraphicFramePr>
+                  <a:graphic xmlns:a="http://schemas.openxmlformats.org/drawingml/2006/main">
+                    <a:graphicData uri="http://schemas.openxmlformats.org/drawingml/2006/picture">
+                      <pic:pic xmlns:pic="http://schemas.openxmlformats.org/drawingml/2006/picture">
+                        <pic:nvPicPr>
+                          <pic:cNvPr id="0" name="Picture 1" descr="C:\Users\Cole\Downloads\LVPlot.png"/>
+                          <pic:cNvPicPr>
+                            <a:picLocks noChangeAspect="1" noChangeArrowheads="1"/>
+                          </pic:cNvPicPr>
+                        </pic:nvPicPr>
+                        <pic:blipFill>
+                          <a:blip r:embed="rId7">
+                            <a:extLst>
+                              <a:ext uri="{28A0092B-C50C-407E-A947-70E740481C1C}">
+                                <a14:useLocalDpi xmlns:a14="http://schemas.microsoft.com/office/drawing/2010/main" val="0"/>
+                              </a:ext>
+                            </a:extLst>
+                          </a:blip>
+                          <a:srcRect/>
+                          <a:stretch>
+                            <a:fillRect/>
+                          </a:stretch>
+                        </pic:blipFill>
+                        <pic:spPr bwMode="auto">
+                          <a:xfrm>
+                            <a:off x="0" y="0"/>
+                            <a:ext cx="2971800" cy="2221111"/>
+                          </a:xfrm>
+                          <a:prstGeom prst="rect">
+                            <a:avLst/>
+                          </a:prstGeom>
+                          <a:noFill/>
+                          <a:ln>
+                            <a:noFill/>
+                          </a:ln>
+                        </pic:spPr>
+                      </pic:pic>
+                    </a:graphicData>
+                  </a:graphic>
+                </wp:inline>
+              </w:drawing>
+            </w:r>
+          </w:p>
+        </w:tc>
+        <w:tc>
+          <w:tcPr>
+            <w:tcW w:w="4680" w:type="dxa"/>
+            <w:vAlign w:val="center"/>
+          </w:tcPr>
+          <w:p>
+            <w:pPr>
+              <w:jc w:val="center"/>
+              <w:rPr>
+                <w:rFonts w:ascii="Times New Roman" w:hAnsi="Times New Roman" w:cs="Times New Roman"/>
+                <w:sz w:val="24"/>
+                <w:szCs w:val="24"/>
+              </w:rPr>
+            </w:pPr>
+            <w:r>
+              <w:rPr>
+                <w:noProof/>
+              </w:rPr>
+              <w:drawing>
+                <wp:inline distT="0" distB="0" distL="0" distR="0" wp14:anchorId="69694DDE" wp14:editId="07DD1EAF">
+                  <wp:extent cx="2971800" cy="2049327"/>
+                  <wp:effectExtent l="0" t="0" r="0" b="8255"/>
+                  <wp:docPr id="30" name="Picture 30"/>
+                  <wp:cNvGraphicFramePr>
+                    <a:graphicFrameLocks xmlns:a="http://schemas.openxmlformats.org/drawingml/2006/main" noChangeAspect="1"/>
+                  </wp:cNvGraphicFramePr>
+                  <a:graphic xmlns:a="http://schemas.openxmlformats.org/drawingml/2006/main">
+                    <a:graphicData uri="http://schemas.openxmlformats.org/drawingml/2006/picture">
+                      <pic:pic xmlns:pic="http://schemas.openxmlformats.org/drawingml/2006/picture">
+                        <pic:nvPicPr>
+                          <pic:cNvPr id="1" name=""/>
+                          <pic:cNvPicPr/>
+                        </pic:nvPicPr>
+                        <pic:blipFill>
+                          <a:blip r:embed="rId8"/>
+                          <a:stretch>
+                            <a:fillRect/>
+                          </a:stretch>
+                        </pic:blipFill>
+                        <pic:spPr>
+                          <a:xfrm>
+                            <a:off x="0" y="0"/>
+                            <a:ext cx="2971800" cy="2049327"/>
+                          </a:xfrm>
+                          <a:prstGeom prst="rect">
+                            <a:avLst/>
+                          </a:prstGeom>
+                        </pic:spPr>
+                      </pic:pic>
+                    </a:graphicData>
+                  </a:graphic>
+                </wp:inline>
+              </w:drawing>
+            </w:r>
+          </w:p>
+        </w:tc>
+      </w:tr>
+    </w:tbl>
+    <w:p>
+      <w:pPr>
+        <w:rPr>
+          <w:rFonts w:ascii="Times New Roman" w:hAnsi="Times New Roman" w:cs="Times New Roman"/>
+          <w:sz w:val="24"/>
+          <w:szCs w:val="24"/>
+        </w:rPr>
+      </w:pPr>
+    </w:p>
+    <w:p>
+      <w:pPr>
+        <w:rPr>
+          <w:rFonts w:ascii="Times New Roman" w:hAnsi="Times New Roman" w:cs="Times New Roman"/>
+          <w:sz w:val="24"/>
+          <w:szCs w:val="24"/>
+        </w:rPr>
+      </w:pPr>
+    </w:p>
+    <w:p>
+      <w:pPr>
+        <w:rPr>
+          <w:rFonts w:ascii="Times New Roman" w:hAnsi="Times New Roman" w:cs="Times New Roman"/>
+          <w:sz w:val="24"/>
+          <w:szCs w:val="24"/>
+        </w:rPr>
+      </w:pPr>
+    </w:p>
+    <w:p>
+      <w:pPr>
+        <w:rPr>
+          <w:rFonts w:ascii="Times New Roman" w:hAnsi="Times New Roman" w:cs="Times New Roman"/>
+          <w:sz w:val="24"/>
+          <w:szCs w:val="24"/>
+        </w:rPr>
+      </w:pPr>
+    </w:p>
+    <w:p>
+      <w:pPr>
+        <w:rPr>
+          <w:rFonts w:ascii="Times New Roman" w:hAnsi="Times New Roman" w:cs="Times New Roman"/>
+          <w:sz w:val="24"/>
+          <w:szCs w:val="24"/>
+        </w:rPr>
+      </w:pPr>
+    </w:p>
+    <w:p>
+      <w:pPr>
+        <w:rPr>
+          <w:rFonts w:ascii="Times New Roman" w:hAnsi="Times New Roman" w:cs="Times New Roman"/>
+          <w:sz w:val="24"/>
+          <w:szCs w:val="24"/>
+        </w:rPr>
+      </w:pPr>
+    </w:p>
+    <w:p>
+      <w:pPr>
+        <w:rPr>
+          <w:rFonts w:ascii="Times New Roman" w:hAnsi="Times New Roman" w:cs="Times New Roman"/>
+          <w:sz w:val="24"/>
+          <w:szCs w:val="24"/>
+        </w:rPr>
+      </w:pPr>
+    </w:p>
+    <w:p>
+      <w:pPr>
+        <w:rPr>
+          <w:rFonts w:ascii="Times New Roman" w:hAnsi="Times New Roman" w:cs="Times New Roman"/>
+          <w:sz w:val="24"/>
+          <w:szCs w:val="24"/>
+        </w:rPr>
+      </w:pPr>
+    </w:p>
+    <w:p>
+      <w:pPr>
+        <w:rPr>
+          <w:rFonts w:ascii="Times New Roman" w:hAnsi="Times New Roman" w:cs="Times New Roman"/>
+          <w:sz w:val="24"/>
+          <w:szCs w:val="24"/>
+        </w:rPr>
+      </w:pPr>
+    </w:p>
+    <w:p>
+      <w:pPr>
+        <w:rPr>
+          <w:rFonts w:ascii="Times New Roman" w:hAnsi="Times New Roman" w:cs="Times New Roman"/>
+          <w:sz w:val="24"/>
+          <w:szCs w:val="24"/>
+        </w:rPr>
+      </w:pPr>
+    </w:p>
+    <w:p>
+      <w:pPr>
+        <w:rPr>
+          <w:rFonts w:ascii="Times New Roman" w:hAnsi="Times New Roman" w:cs="Times New Roman"/>
+          <w:sz w:val="24"/>
+          <w:szCs w:val="24"/>
+        </w:rPr>
+      </w:pPr>
+    </w:p>
+    <w:p>
+      <w:pPr>
+        <w:rPr>
+          <w:rFonts w:ascii="Times New Roman" w:hAnsi="Times New Roman" w:cs="Times New Roman"/>
+          <w:sz w:val="24"/>
+          <w:szCs w:val="24"/>
+        </w:rPr>
+      </w:pPr>
+    </w:p>
+    <w:p>
+      <w:pPr>
+        <w:rPr>
+          <w:rFonts w:ascii="Times New Roman" w:hAnsi="Times New Roman" w:cs="Times New Roman"/>
+          <w:sz w:val="24"/>
+          <w:szCs w:val="24"/>
+        </w:rPr>
+      </w:pPr>
+    </w:p>
+    <w:p>
+      <w:pPr>
+        <w:rPr>
+          <w:rFonts w:ascii="Times New Roman" w:hAnsi="Times New Roman" w:cs="Times New Roman"/>
+          <w:sz w:val="24"/>
+          <w:szCs w:val="24"/>
+        </w:rPr>
+      </w:pPr>
+    </w:p>
+    <w:p>
+      <w:pPr>
+        <w:rPr>
+          <w:rFonts w:ascii="Times New Roman" w:hAnsi="Times New Roman" w:cs="Times New Roman"/>
+          <w:sz w:val="24"/>
+          <w:szCs w:val="24"/>
+        </w:rPr>
+      </w:pPr>
+    </w:p>
+    <w:p>
+      <w:pPr>
+        <w:rPr>
+          <w:rFonts w:ascii="Times New Roman" w:hAnsi="Times New Roman" w:cs="Times New Roman"/>
+          <w:sz w:val="24"/>
+          <w:szCs w:val="24"/>
+        </w:rPr>
+      </w:pPr>
+    </w:p>
+    <w:p>
+      <w:pPr>
+        <w:rPr>
+          <w:rFonts w:ascii="Times New Roman" w:hAnsi="Times New Roman" w:cs="Times New Roman"/>
+          <w:sz w:val="24"/>
+          <w:szCs w:val="24"/>
+        </w:rPr>
+      </w:pPr>
+    </w:p>
+    <w:p>
+      <w:pPr>
+        <w:rPr>
+          <w:rFonts w:ascii="Times New Roman" w:hAnsi="Times New Roman" w:cs="Times New Roman"/>
+          <w:sz w:val="24"/>
+          <w:szCs w:val="24"/>
+        </w:rPr>
+      </w:pPr>
+    </w:p>
+    <w:tbl>
+      <w:tblPr>
+        <w:tblStyle w:val="TableGrid"/>
+        <w:tblW w:w="0" w:type="auto"/>
+        <w:tblLook w:val="04A0" w:firstRow="1" w:lastRow="0" w:firstColumn="1" w:lastColumn="0" w:noHBand="0" w:noVBand="1"/>
+      </w:tblPr>
+      <w:tblGrid>
+        <w:gridCol w:w="4788"/>
+        <w:gridCol w:w="4788"/>
+      </w:tblGrid>
+      <w:tr>
+        <w:tc>
+          <w:tcPr>
+            <w:tcW w:w="3660" w:type="dxa"/>
+          </w:tcPr>
+          <w:p>
+            <w:pPr>
+              <w:rPr>
+                <w:rFonts w:ascii="Times New Roman" w:hAnsi="Times New Roman" w:cs="Times New Roman"/>
+                <w:sz w:val="24"/>
+                <w:szCs w:val="24"/>
+              </w:rPr>
+            </w:pPr>
+            <w:r>
+              <w:rPr>
+                <w:rFonts w:ascii="Times New Roman" w:hAnsi="Times New Roman" w:cs="Times New Roman"/>
+                <w:sz w:val="24"/>
+                <w:szCs w:val="24"/>
+              </w:rPr>
+              <w:t>Triple the Prey Birth Rate</w:t>
+            </w:r>
+            <w:r>
+              <w:rPr>
+                <w:rFonts w:ascii="Times New Roman" w:hAnsi="Times New Roman" w:cs="Times New Roman"/>
+                <w:sz w:val="24"/>
+                <w:szCs w:val="24"/>
+              </w:rPr>
+              <w:t xml:space="preserve"> (b)</w:t>
+            </w:r>
+          </w:p>
+        </w:tc>
+        <w:tc>
+          <w:tcPr>
+            <w:tcW w:w="5916" w:type="dxa"/>
+          </w:tcPr>
+          <w:p>
+            <w:pPr>
+              <w:rPr>
+                <w:rFonts w:ascii="Times New Roman" w:hAnsi="Times New Roman" w:cs="Times New Roman"/>
+                <w:sz w:val="24"/>
+                <w:szCs w:val="24"/>
+              </w:rPr>
+            </w:pPr>
+            <w:r>
+              <w:rPr>
+                <w:rFonts w:ascii="Times New Roman" w:hAnsi="Times New Roman" w:cs="Times New Roman"/>
+                <w:sz w:val="24"/>
+                <w:szCs w:val="24"/>
+              </w:rPr>
+              <w:t>Half the Prey Birth Rate</w:t>
+            </w:r>
+            <w:r>
+              <w:rPr>
+                <w:rFonts w:ascii="Times New Roman" w:hAnsi="Times New Roman" w:cs="Times New Roman"/>
+                <w:sz w:val="24"/>
+                <w:szCs w:val="24"/>
+              </w:rPr>
+              <w:t xml:space="preserve"> (b)</w:t>
+            </w:r>
+          </w:p>
+        </w:tc>
+      </w:tr>
+      <w:tr>
+        <w:tc>
+          <w:tcPr>
+            <w:tcW w:w="3660" w:type="dxa"/>
+            <w:vAlign w:val="center"/>
+          </w:tcPr>
+          <w:p>
+            <w:pPr>
+              <w:jc w:val="center"/>
+              <w:rPr>
+                <w:rFonts w:ascii="Times New Roman" w:hAnsi="Times New Roman" w:cs="Times New Roman"/>
+                <w:sz w:val="24"/>
+                <w:szCs w:val="24"/>
+              </w:rPr>
+            </w:pPr>
+            <w:r>
+              <w:rPr>
+                <w:noProof/>
+              </w:rPr>
               <w:drawing>
                 <wp:inline distT="0" distB="0" distL="0" distR="0" wp14:anchorId="102900FB" wp14:editId="6C5E13F5">
                   <wp:extent cx="2971800" cy="2060374"/>
@@ -505,6 +889,159 @@
         </w:rPr>
       </w:pPr>
     </w:p>
+    <w:p>
+      <w:pPr>
+        <w:rPr>
+          <w:rFonts w:ascii="Times New Roman" w:hAnsi="Times New Roman" w:cs="Times New Roman"/>
+          <w:sz w:val="24"/>
+          <w:szCs w:val="24"/>
+        </w:rPr>
+      </w:pPr>
+      <w:r>
+        <w:rPr>
+          <w:rFonts w:ascii="Times New Roman" w:hAnsi="Times New Roman" w:cs="Times New Roman"/>
+          <w:sz w:val="24"/>
+          <w:szCs w:val="24"/>
+        </w:rPr>
+        <w:t>The prey birth rate has the most profound effect on the predator prey dynamics at the beginning of the simulation. When the prey birth rate is tripled, there are a lot of new prey born, which allows for higher populations of predators to be sustained. This high predator population is able to level out once the high prey birth rate is balanced out by the rate at which predators kill the prey. At this point, both populations are sustained at much higher values than in the base case. In the case that the prey birth rate is halved, the prey population immediately drops before rising again in dynamics that would suggest steady state response in the far future.</w:t>
+      </w:r>
+    </w:p>
+    <w:p>
+      <w:pPr>
+        <w:rPr>
+          <w:rFonts w:ascii="Times New Roman" w:hAnsi="Times New Roman" w:cs="Times New Roman"/>
+          <w:sz w:val="24"/>
+          <w:szCs w:val="24"/>
+        </w:rPr>
+      </w:pPr>
+      <w:r>
+        <w:rPr>
+          <w:rFonts w:ascii="Times New Roman" w:hAnsi="Times New Roman" w:cs="Times New Roman"/>
+          <w:sz w:val="24"/>
+          <w:szCs w:val="24"/>
+        </w:rPr>
+        <w:t>In the LV model, the prey birth rate controls how high the maximum populations of predator and prey are at each of their peaks, as well as the rate of increase or decrease approaching and following those peaks, especially for the prey. This holds true in the RM model</w:t>
+      </w:r>
+      <w:r>
+        <w:rPr>
+          <w:rFonts w:ascii="Times New Roman" w:hAnsi="Times New Roman" w:cs="Times New Roman"/>
+          <w:sz w:val="24"/>
+          <w:szCs w:val="24"/>
+        </w:rPr>
+        <w:t xml:space="preserve"> at the beginning</w:t>
+      </w:r>
+      <w:r>
+        <w:rPr>
+          <w:rFonts w:ascii="Times New Roman" w:hAnsi="Times New Roman" w:cs="Times New Roman"/>
+          <w:sz w:val="24"/>
+          <w:szCs w:val="24"/>
+        </w:rPr>
+        <w:t>, as the prey population</w:t>
+      </w:r>
+      <w:r>
+        <w:rPr>
+          <w:rFonts w:ascii="Times New Roman" w:hAnsi="Times New Roman" w:cs="Times New Roman"/>
+          <w:sz w:val="24"/>
+          <w:szCs w:val="24"/>
+        </w:rPr>
+        <w:t xml:space="preserve"> spikes sharply for the tripled birth rate. In opposition to the LV model, halving the birth rate results in an immediate reduction in prey population. This is due to additional factors </w:t>
+      </w:r>
+      <w:r>
+        <w:rPr>
+          <w:rFonts w:ascii="Times New Roman" w:hAnsi="Times New Roman" w:cs="Times New Roman"/>
+          <w:i/>
+          <w:sz w:val="24"/>
+          <w:szCs w:val="24"/>
+        </w:rPr>
+        <w:t>d</w:t>
+      </w:r>
+      <w:r>
+        <w:rPr>
+          <w:rFonts w:ascii="Times New Roman" w:hAnsi="Times New Roman" w:cs="Times New Roman"/>
+          <w:sz w:val="24"/>
+          <w:szCs w:val="24"/>
+        </w:rPr>
+        <w:t xml:space="preserve"> and </w:t>
+      </w:r>
+      <w:r>
+        <w:rPr>
+          <w:rFonts w:ascii="Times New Roman" w:hAnsi="Times New Roman" w:cs="Times New Roman"/>
+          <w:i/>
+          <w:sz w:val="24"/>
+          <w:szCs w:val="24"/>
+        </w:rPr>
+        <w:t>w</w:t>
+      </w:r>
+      <w:r>
+        <w:rPr>
+          <w:rFonts w:ascii="Times New Roman" w:hAnsi="Times New Roman" w:cs="Times New Roman"/>
+          <w:sz w:val="24"/>
+          <w:szCs w:val="24"/>
+        </w:rPr>
+        <w:t xml:space="preserve"> affecting the dynamics. In the LV case, the predator-prey populations were cyclic, but in the RM model for tripled birth rate, the dynamics are not cyclic but reach steady state again.</w:t>
+      </w:r>
+      <w:r>
+        <w:rPr>
+          <w:rFonts w:ascii="Times New Roman" w:hAnsi="Times New Roman" w:cs="Times New Roman"/>
+          <w:sz w:val="24"/>
+          <w:szCs w:val="24"/>
+        </w:rPr>
+        <w:t xml:space="preserve"> For the halved birth rate RM model, the dynamics may still be cyclic, but at a much lower frequency than for the LV model.</w:t>
+      </w:r>
+    </w:p>
+    <w:p>
+      <w:pPr>
+        <w:rPr>
+          <w:rFonts w:ascii="Times New Roman" w:hAnsi="Times New Roman" w:cs="Times New Roman"/>
+          <w:sz w:val="24"/>
+          <w:szCs w:val="24"/>
+        </w:rPr>
+      </w:pPr>
+      <w:r>
+        <w:rPr>
+          <w:rFonts w:ascii="Times New Roman" w:hAnsi="Times New Roman" w:cs="Times New Roman"/>
+          <w:sz w:val="24"/>
+          <w:szCs w:val="24"/>
+        </w:rPr>
+        <w:t>Increasing the birth rate results in a higher steady state predator abundance along with a predator population change rate that is always either positive or zero. Decreasing the birth rate results in a lower steady state predator abundance than the RM base case.</w:t>
+      </w:r>
+    </w:p>
+    <w:p>
+      <w:pPr>
+        <w:rPr>
+          <w:rFonts w:ascii="Times New Roman" w:hAnsi="Times New Roman" w:cs="Times New Roman"/>
+          <w:sz w:val="24"/>
+          <w:szCs w:val="24"/>
+        </w:rPr>
+      </w:pPr>
+    </w:p>
+    <w:p>
+      <w:pPr>
+        <w:rPr>
+          <w:rFonts w:ascii="Times New Roman" w:hAnsi="Times New Roman" w:cs="Times New Roman"/>
+          <w:sz w:val="24"/>
+          <w:szCs w:val="24"/>
+        </w:rPr>
+      </w:pPr>
+    </w:p>
+    <w:p>
+      <w:pPr>
+        <w:rPr>
+          <w:rFonts w:ascii="Times New Roman" w:hAnsi="Times New Roman" w:cs="Times New Roman"/>
+          <w:sz w:val="24"/>
+          <w:szCs w:val="24"/>
+        </w:rPr>
+      </w:pPr>
+    </w:p>
+    <w:p>
+      <w:pPr>
+        <w:rPr>
+          <w:rFonts w:ascii="Times New Roman" w:hAnsi="Times New Roman" w:cs="Times New Roman"/>
+          <w:sz w:val="24"/>
+          <w:szCs w:val="24"/>
+        </w:rPr>
+      </w:pPr>
+    </w:p>
     <w:tbl>
       <w:tblPr>
         <w:tblStyle w:val="TableGrid"/>
@@ -685,6 +1222,88 @@
           <w:szCs w:val="24"/>
         </w:rPr>
       </w:pPr>
+      <w:r>
+        <w:rPr>
+          <w:rFonts w:ascii="Times New Roman" w:hAnsi="Times New Roman" w:cs="Times New Roman"/>
+          <w:sz w:val="24"/>
+          <w:szCs w:val="24"/>
+        </w:rPr>
+        <w:t>The intraspecific competition coefficient determines the degree to which the populations of each species affect the populations of their predator-prey counterpart, and is inversely related to the c</w:t>
+      </w:r>
+      <w:r>
+        <w:rPr>
+          <w:rFonts w:ascii="Times New Roman" w:hAnsi="Times New Roman" w:cs="Times New Roman"/>
+          <w:sz w:val="24"/>
+          <w:szCs w:val="24"/>
+        </w:rPr>
+        <w:t>arrying capacity of the prey</w:t>
+      </w:r>
+      <w:r>
+        <w:rPr>
+          <w:rFonts w:ascii="Times New Roman" w:hAnsi="Times New Roman" w:cs="Times New Roman"/>
+          <w:sz w:val="24"/>
+          <w:szCs w:val="24"/>
+        </w:rPr>
+        <w:t>. When the competition coefficient is tripled, there is a very high affect between the populations of each species</w:t>
+      </w:r>
+      <w:r>
+        <w:rPr>
+          <w:rFonts w:ascii="Times New Roman" w:hAnsi="Times New Roman" w:cs="Times New Roman"/>
+          <w:sz w:val="24"/>
+          <w:szCs w:val="24"/>
+        </w:rPr>
+        <w:t xml:space="preserve"> and an end result of very low steady state populations for both predator and prey due to the reduced carrying capacity. When the competition coefficient is tripled, the swings in population occur with much greater magnitude than in the base case since a relatively large increase in prey population tends to not have such a large change on the prey populations ability to sustain itself. Both steady state populations for predator and prey are higher for this halved coefficient case than for the RM base case.</w:t>
+      </w:r>
+    </w:p>
+    <w:p>
+      <w:pPr>
+        <w:rPr>
+          <w:rFonts w:ascii="Times New Roman" w:hAnsi="Times New Roman" w:cs="Times New Roman"/>
+          <w:sz w:val="24"/>
+          <w:szCs w:val="24"/>
+        </w:rPr>
+      </w:pPr>
+      <w:r>
+        <w:rPr>
+          <w:rFonts w:ascii="Times New Roman" w:hAnsi="Times New Roman" w:cs="Times New Roman"/>
+          <w:sz w:val="24"/>
+          <w:szCs w:val="24"/>
+        </w:rPr>
+        <w:t>There is no direct analog between the intraspecific competition coefficient in the RM model and any parameters in the LV model, so no effective comparisons can be made between the two with respect to this parameter.</w:t>
+      </w:r>
+      <w:r>
+        <w:rPr>
+          <w:rFonts w:ascii="Times New Roman" w:hAnsi="Times New Roman" w:cs="Times New Roman"/>
+          <w:sz w:val="24"/>
+          <w:szCs w:val="24"/>
+        </w:rPr>
+        <w:t xml:space="preserve"> Still, halving the competition coefficient for the RM model results in cyclic dynamics between predator and prey that are characteristic of the LV model</w:t>
+      </w:r>
+      <w:r>
+        <w:rPr>
+          <w:rFonts w:ascii="Times New Roman" w:hAnsi="Times New Roman" w:cs="Times New Roman"/>
+          <w:sz w:val="24"/>
+          <w:szCs w:val="24"/>
+        </w:rPr>
+        <w:t>.</w:t>
+      </w:r>
+    </w:p>
+    <w:p>
+      <w:pPr>
+        <w:rPr>
+          <w:rFonts w:ascii="Times New Roman" w:hAnsi="Times New Roman" w:cs="Times New Roman"/>
+          <w:sz w:val="24"/>
+          <w:szCs w:val="24"/>
+        </w:rPr>
+      </w:pPr>
+      <w:r>
+        <w:rPr>
+          <w:rFonts w:ascii="Times New Roman" w:hAnsi="Times New Roman" w:cs="Times New Roman"/>
+          <w:sz w:val="24"/>
+          <w:szCs w:val="24"/>
+        </w:rPr>
+        <w:t>Increasing the competition coefficient results in drastically decreased predator abundance. At a predator population &lt; 1 individual at the end of the simulation, effectively the predators have died out, whereas in the base case the predator population reached a positive steady state value. Decreasing the competition coefficient by a factor of two resulted in more cyclic dynamics of the predator population and a higher peak value of predator abundance than in the RM base case.</w:t>
+      </w:r>
     </w:p>
     <w:p>
       <w:pPr>
@@ -698,42 +1317,6 @@
     <w:p>
       <w:pPr>
         <w:jc w:val="center"/>
-        <w:rPr>
-          <w:rFonts w:ascii="Times New Roman" w:hAnsi="Times New Roman" w:cs="Times New Roman"/>
-          <w:sz w:val="24"/>
-          <w:szCs w:val="24"/>
-        </w:rPr>
-      </w:pPr>
-    </w:p>
-    <w:p>
-      <w:pPr>
-        <w:rPr>
-          <w:rFonts w:ascii="Times New Roman" w:hAnsi="Times New Roman" w:cs="Times New Roman"/>
-          <w:sz w:val="24"/>
-          <w:szCs w:val="24"/>
-        </w:rPr>
-      </w:pPr>
-    </w:p>
-    <w:p>
-      <w:pPr>
-        <w:rPr>
-          <w:rFonts w:ascii="Times New Roman" w:hAnsi="Times New Roman" w:cs="Times New Roman"/>
-          <w:sz w:val="24"/>
-          <w:szCs w:val="24"/>
-        </w:rPr>
-      </w:pPr>
-    </w:p>
-    <w:p>
-      <w:pPr>
-        <w:rPr>
-          <w:rFonts w:ascii="Times New Roman" w:hAnsi="Times New Roman" w:cs="Times New Roman"/>
-          <w:sz w:val="24"/>
-          <w:szCs w:val="24"/>
-        </w:rPr>
-      </w:pPr>
-    </w:p>
-    <w:p>
-      <w:pPr>
         <w:rPr>
           <w:rFonts w:ascii="Times New Roman" w:hAnsi="Times New Roman" w:cs="Times New Roman"/>
           <w:sz w:val="24"/>
@@ -788,8 +1371,23 @@
                 <w:sz w:val="24"/>
                 <w:szCs w:val="24"/>
               </w:rPr>
-              <w:lastRenderedPageBreak/>
-              <w:t>Triple the Search Rate (w)</w:t>
+              <w:t xml:space="preserve">Triple the </w:t>
+            </w:r>
+            <w:r>
+              <w:rPr>
+                <w:rFonts w:ascii="Times New Roman" w:hAnsi="Times New Roman" w:cs="Times New Roman"/>
+                <w:sz w:val="24"/>
+                <w:szCs w:val="24"/>
+              </w:rPr>
+              <w:t xml:space="preserve">Predator </w:t>
+            </w:r>
+            <w:r>
+              <w:rPr>
+                <w:rFonts w:ascii="Times New Roman" w:hAnsi="Times New Roman" w:cs="Times New Roman"/>
+                <w:sz w:val="24"/>
+                <w:szCs w:val="24"/>
+              </w:rPr>
+              <w:t>Search Rate (w)</w:t>
             </w:r>
           </w:p>
         </w:tc>
@@ -819,7 +1417,23 @@
                 <w:sz w:val="24"/>
                 <w:szCs w:val="24"/>
               </w:rPr>
-              <w:t>alf the Search Rate (w)</w:t>
+              <w:t xml:space="preserve">alf the </w:t>
+            </w:r>
+            <w:r>
+              <w:rPr>
+                <w:rFonts w:ascii="Times New Roman" w:hAnsi="Times New Roman" w:cs="Times New Roman"/>
+                <w:sz w:val="24"/>
+                <w:szCs w:val="24"/>
+              </w:rPr>
+              <w:t xml:space="preserve">Predator </w:t>
+            </w:r>
+            <w:r>
+              <w:rPr>
+                <w:rFonts w:ascii="Times New Roman" w:hAnsi="Times New Roman" w:cs="Times New Roman"/>
+                <w:sz w:val="24"/>
+                <w:szCs w:val="24"/>
+              </w:rPr>
+              <w:t>Search Rate (w)</w:t>
             </w:r>
           </w:p>
         </w:tc>
@@ -952,6 +1566,117 @@
           <w:szCs w:val="24"/>
         </w:rPr>
       </w:pPr>
+      <w:r>
+        <w:rPr>
+          <w:rFonts w:ascii="Times New Roman" w:hAnsi="Times New Roman" w:cs="Times New Roman"/>
+          <w:sz w:val="24"/>
+          <w:szCs w:val="24"/>
+        </w:rPr>
+        <w:t>The predator search rate in unit area per time linearly affects the degree with which the predators are able to find prey, assuming a constant density of predators per unit area. When the search rate for the predators is tripled, the predators have a very easy time finding prey, and nearly wipe out the initial population of prey. After a long period of time, the prey population spikes back up, which can eventually sustain a relatively large population of very effective searching predators, killing off almost all prey again cyclically. When the predator search rate is reduced by a factor of two, the predators have a very hard time finding prey and die off very quickly, allowing the prey to asymptotically approach its carrying capacity population at steady state.</w:t>
+      </w:r>
+    </w:p>
+    <w:p>
+      <w:pPr>
+        <w:rPr>
+          <w:rFonts w:ascii="Times New Roman" w:hAnsi="Times New Roman" w:cs="Times New Roman"/>
+          <w:sz w:val="24"/>
+          <w:szCs w:val="24"/>
+        </w:rPr>
+      </w:pPr>
+      <w:r>
+        <w:rPr>
+          <w:rFonts w:ascii="Times New Roman" w:hAnsi="Times New Roman" w:cs="Times New Roman"/>
+          <w:sz w:val="24"/>
+          <w:szCs w:val="24"/>
+        </w:rPr>
+        <w:t xml:space="preserve">There is no direct analog between the intraspecific competition coefficient in the RM model and any parameters in the LV model, so no </w:t>
+      </w:r>
+      <w:r>
+        <w:rPr>
+          <w:rFonts w:ascii="Times New Roman" w:hAnsi="Times New Roman" w:cs="Times New Roman"/>
+          <w:sz w:val="24"/>
+          <w:szCs w:val="24"/>
+        </w:rPr>
+        <w:t xml:space="preserve">perfectly </w:t>
+      </w:r>
+      <w:r>
+        <w:rPr>
+          <w:rFonts w:ascii="Times New Roman" w:hAnsi="Times New Roman" w:cs="Times New Roman"/>
+          <w:sz w:val="24"/>
+          <w:szCs w:val="24"/>
+        </w:rPr>
+        <w:t>effective comparisons can be made between the two with respect to this parameter.</w:t>
+      </w:r>
+      <w:r>
+        <w:rPr>
+          <w:rFonts w:ascii="Times New Roman" w:hAnsi="Times New Roman" w:cs="Times New Roman"/>
+          <w:sz w:val="24"/>
+          <w:szCs w:val="24"/>
+        </w:rPr>
+        <w:t xml:space="preserve"> The closest analog to the predator search rate would be the predator attack rate from the LV model. Increasing the predator search rate in the RM model and the predator attack rate in the LV model elicit similar cyclic dynamics where the prey populations are kept relatively low for most of the time as a result of very high frequency predator attacks/effective searches.</w:t>
+      </w:r>
+      <w:r>
+        <w:rPr>
+          <w:rFonts w:ascii="Times New Roman" w:hAnsi="Times New Roman" w:cs="Times New Roman"/>
+          <w:sz w:val="24"/>
+          <w:szCs w:val="24"/>
+        </w:rPr>
+        <w:t xml:space="preserve"> </w:t>
+      </w:r>
+      <w:r>
+        <w:rPr>
+          <w:rFonts w:ascii="Times New Roman" w:hAnsi="Times New Roman" w:cs="Times New Roman"/>
+          <w:sz w:val="24"/>
+          <w:szCs w:val="24"/>
+        </w:rPr>
+        <w:t>Decreasing the predator search rate in the RM model and the predator attack rate in the LV model results in much higher maximum prey populations, but the LV model has cyclic dynamics whereas the RM model reaches steady state almost immediately partially as a result of the additional terms in the RM model.</w:t>
+      </w:r>
+    </w:p>
+    <w:p>
+      <w:pPr>
+        <w:rPr>
+          <w:rFonts w:ascii="Times New Roman" w:hAnsi="Times New Roman" w:cs="Times New Roman"/>
+          <w:sz w:val="24"/>
+          <w:szCs w:val="24"/>
+        </w:rPr>
+      </w:pPr>
+      <w:r>
+        <w:rPr>
+          <w:rFonts w:ascii="Times New Roman" w:hAnsi="Times New Roman" w:cs="Times New Roman"/>
+          <w:sz w:val="24"/>
+          <w:szCs w:val="24"/>
+        </w:rPr>
+        <w:t>Increasing the predator search rate results in less stable predator abundance than for the RM base case, with high but rare peaks. Decreasing the predator search rate results in a drastic decrease in predator abundance, where the predator population effectively dies out very quickly.</w:t>
+      </w:r>
+      <w:bookmarkStart w:id="0" w:name="_GoBack"/>
+      <w:bookmarkEnd w:id="0"/>
+    </w:p>
+    <w:p>
+      <w:pPr>
+        <w:rPr>
+          <w:rFonts w:ascii="Times New Roman" w:hAnsi="Times New Roman" w:cs="Times New Roman"/>
+          <w:sz w:val="24"/>
+          <w:szCs w:val="24"/>
+        </w:rPr>
+      </w:pPr>
+    </w:p>
+    <w:p>
+      <w:pPr>
+        <w:rPr>
+          <w:rFonts w:ascii="Times New Roman" w:hAnsi="Times New Roman" w:cs="Times New Roman"/>
+          <w:sz w:val="24"/>
+          <w:szCs w:val="24"/>
+        </w:rPr>
+      </w:pPr>
+    </w:p>
+    <w:p>
+      <w:pPr>
+        <w:rPr>
+          <w:rFonts w:ascii="Times New Roman" w:hAnsi="Times New Roman" w:cs="Times New Roman"/>
+          <w:sz w:val="24"/>
+          <w:szCs w:val="24"/>
+        </w:rPr>
+      </w:pPr>
     </w:p>
     <w:tbl>
       <w:tblPr>
@@ -1294,7 +2019,6 @@
                 <w:sz w:val="24"/>
                 <w:szCs w:val="24"/>
               </w:rPr>
-              <w:lastRenderedPageBreak/>
               <w:t xml:space="preserve">Triple the Conversion Efficiency of Prey to Predators (e) </w:t>
             </w:r>
           </w:p>
@@ -1658,8 +2382,6 @@
           <w:szCs w:val="24"/>
         </w:rPr>
       </w:pPr>
-      <w:bookmarkStart w:id="0" w:name="_GoBack"/>
-      <w:bookmarkEnd w:id="0"/>
     </w:p>
     <w:sectPr>
       <w:pgSz w:w="12240" w:h="15840"/>

</xml_diff>

<commit_message>
Questions for RM are all answered, may need revision after peer review
</commit_message>
<xml_diff>
--- a/Rosenzweig_MacArthur_Additional_Questions.docx
+++ b/Rosenzweig_MacArthur_Additional_Questions.docx
@@ -550,87 +550,618 @@
           <w:szCs w:val="24"/>
         </w:rPr>
       </w:pPr>
-    </w:p>
-    <w:p>
-      <w:pPr>
-        <w:rPr>
-          <w:rFonts w:ascii="Times New Roman" w:hAnsi="Times New Roman" w:cs="Times New Roman"/>
-          <w:sz w:val="24"/>
-          <w:szCs w:val="24"/>
-        </w:rPr>
-      </w:pPr>
-    </w:p>
-    <w:p>
-      <w:pPr>
-        <w:rPr>
-          <w:rFonts w:ascii="Times New Roman" w:hAnsi="Times New Roman" w:cs="Times New Roman"/>
-          <w:sz w:val="24"/>
-          <w:szCs w:val="24"/>
-        </w:rPr>
-      </w:pPr>
-    </w:p>
-    <w:p>
-      <w:pPr>
-        <w:rPr>
-          <w:rFonts w:ascii="Times New Roman" w:hAnsi="Times New Roman" w:cs="Times New Roman"/>
-          <w:sz w:val="24"/>
-          <w:szCs w:val="24"/>
-        </w:rPr>
-      </w:pPr>
-    </w:p>
-    <w:p>
-      <w:pPr>
-        <w:rPr>
-          <w:rFonts w:ascii="Times New Roman" w:hAnsi="Times New Roman" w:cs="Times New Roman"/>
-          <w:sz w:val="24"/>
-          <w:szCs w:val="24"/>
-        </w:rPr>
-      </w:pPr>
-    </w:p>
-    <w:p>
-      <w:pPr>
-        <w:rPr>
-          <w:rFonts w:ascii="Times New Roman" w:hAnsi="Times New Roman" w:cs="Times New Roman"/>
-          <w:sz w:val="24"/>
-          <w:szCs w:val="24"/>
-        </w:rPr>
-      </w:pPr>
-    </w:p>
-    <w:p>
-      <w:pPr>
-        <w:rPr>
-          <w:rFonts w:ascii="Times New Roman" w:hAnsi="Times New Roman" w:cs="Times New Roman"/>
-          <w:sz w:val="24"/>
-          <w:szCs w:val="24"/>
-        </w:rPr>
-      </w:pPr>
-    </w:p>
-    <w:p>
-      <w:pPr>
-        <w:rPr>
-          <w:rFonts w:ascii="Times New Roman" w:hAnsi="Times New Roman" w:cs="Times New Roman"/>
-          <w:sz w:val="24"/>
-          <w:szCs w:val="24"/>
-        </w:rPr>
-      </w:pPr>
-    </w:p>
-    <w:p>
-      <w:pPr>
-        <w:rPr>
-          <w:rFonts w:ascii="Times New Roman" w:hAnsi="Times New Roman" w:cs="Times New Roman"/>
-          <w:sz w:val="24"/>
-          <w:szCs w:val="24"/>
-        </w:rPr>
-      </w:pPr>
-    </w:p>
-    <w:p>
-      <w:pPr>
-        <w:rPr>
-          <w:rFonts w:ascii="Times New Roman" w:hAnsi="Times New Roman" w:cs="Times New Roman"/>
-          <w:sz w:val="24"/>
-          <w:szCs w:val="24"/>
-        </w:rPr>
-      </w:pPr>
+      <w:r>
+        <w:rPr>
+          <w:rFonts w:ascii="Times New Roman" w:hAnsi="Times New Roman" w:cs="Times New Roman"/>
+          <w:sz w:val="24"/>
+          <w:szCs w:val="24"/>
+        </w:rPr>
+        <w:t>The populations and parameters of the LV base case can be found in the section above. The RM model consumer-resource model follows Equations X and Y</w:t>
+      </w:r>
+    </w:p>
+    <w:p>
+      <w:pPr>
+        <w:jc w:val="right"/>
+        <w:rPr>
+          <w:rFonts w:ascii="Times New Roman" w:eastAsiaTheme="minorEastAsia" w:hAnsi="Times New Roman" w:cs="Times New Roman"/>
+          <w:sz w:val="24"/>
+          <w:szCs w:val="24"/>
+        </w:rPr>
+      </w:pPr>
+      <m:oMath>
+        <m:f>
+          <m:fPr>
+            <m:ctrlPr>
+              <w:rPr>
+                <w:rFonts w:ascii="Cambria Math" w:hAnsi="Cambria Math" w:cs="Times New Roman"/>
+                <w:i/>
+                <w:sz w:val="24"/>
+                <w:szCs w:val="24"/>
+              </w:rPr>
+            </m:ctrlPr>
+          </m:fPr>
+          <m:num>
+            <m:r>
+              <w:rPr>
+                <w:rFonts w:ascii="Cambria Math" w:hAnsi="Cambria Math" w:cs="Times New Roman"/>
+                <w:sz w:val="24"/>
+                <w:szCs w:val="24"/>
+              </w:rPr>
+              <m:t>dH</m:t>
+            </m:r>
+          </m:num>
+          <m:den>
+            <m:r>
+              <w:rPr>
+                <w:rFonts w:ascii="Cambria Math" w:hAnsi="Cambria Math" w:cs="Times New Roman"/>
+                <w:sz w:val="24"/>
+                <w:szCs w:val="24"/>
+              </w:rPr>
+              <m:t>dt</m:t>
+            </m:r>
+          </m:den>
+        </m:f>
+        <m:r>
+          <w:rPr>
+            <w:rFonts w:ascii="Cambria Math" w:eastAsiaTheme="minorEastAsia" w:hAnsi="Cambria Math" w:cs="Times New Roman"/>
+            <w:sz w:val="24"/>
+            <w:szCs w:val="24"/>
+          </w:rPr>
+          <m:t>=bH</m:t>
+        </m:r>
+        <m:d>
+          <m:dPr>
+            <m:ctrlPr>
+              <w:rPr>
+                <w:rFonts w:ascii="Cambria Math" w:eastAsiaTheme="minorEastAsia" w:hAnsi="Cambria Math" w:cs="Times New Roman"/>
+                <w:i/>
+                <w:sz w:val="24"/>
+                <w:szCs w:val="24"/>
+              </w:rPr>
+            </m:ctrlPr>
+          </m:dPr>
+          <m:e>
+            <m:r>
+              <w:rPr>
+                <w:rFonts w:ascii="Cambria Math" w:eastAsiaTheme="minorEastAsia" w:hAnsi="Cambria Math" w:cs="Times New Roman"/>
+                <w:sz w:val="24"/>
+                <w:szCs w:val="24"/>
+              </w:rPr>
+              <m:t>1-αH</m:t>
+            </m:r>
+          </m:e>
+        </m:d>
+        <m:r>
+          <w:rPr>
+            <w:rFonts w:ascii="Cambria Math" w:eastAsiaTheme="minorEastAsia" w:hAnsi="Cambria Math" w:cs="Times New Roman"/>
+            <w:sz w:val="24"/>
+            <w:szCs w:val="24"/>
+          </w:rPr>
+          <m:t>-w</m:t>
+        </m:r>
+        <m:f>
+          <m:fPr>
+            <m:ctrlPr>
+              <w:rPr>
+                <w:rFonts w:ascii="Cambria Math" w:eastAsiaTheme="minorEastAsia" w:hAnsi="Cambria Math" w:cs="Times New Roman"/>
+                <w:i/>
+                <w:sz w:val="24"/>
+                <w:szCs w:val="24"/>
+              </w:rPr>
+            </m:ctrlPr>
+          </m:fPr>
+          <m:num>
+            <m:r>
+              <w:rPr>
+                <w:rFonts w:ascii="Cambria Math" w:eastAsiaTheme="minorEastAsia" w:hAnsi="Cambria Math" w:cs="Times New Roman"/>
+                <w:sz w:val="24"/>
+                <w:szCs w:val="24"/>
+              </w:rPr>
+              <m:t>H</m:t>
+            </m:r>
+          </m:num>
+          <m:den>
+            <m:r>
+              <w:rPr>
+                <w:rFonts w:ascii="Cambria Math" w:eastAsiaTheme="minorEastAsia" w:hAnsi="Cambria Math" w:cs="Times New Roman"/>
+                <w:sz w:val="24"/>
+                <w:szCs w:val="24"/>
+              </w:rPr>
+              <m:t>d+H</m:t>
+            </m:r>
+          </m:den>
+        </m:f>
+        <m:r>
+          <w:rPr>
+            <w:rFonts w:ascii="Cambria Math" w:eastAsiaTheme="minorEastAsia" w:hAnsi="Cambria Math" w:cs="Times New Roman"/>
+            <w:sz w:val="24"/>
+            <w:szCs w:val="24"/>
+          </w:rPr>
+          <m:t>P</m:t>
+        </m:r>
+      </m:oMath>
+      <w:r>
+        <w:rPr>
+          <w:rFonts w:ascii="Times New Roman" w:eastAsiaTheme="minorEastAsia" w:hAnsi="Times New Roman" w:cs="Times New Roman"/>
+          <w:sz w:val="24"/>
+          <w:szCs w:val="24"/>
+        </w:rPr>
+        <w:t xml:space="preserve"> </w:t>
+      </w:r>
+      <w:r>
+        <w:rPr>
+          <w:rFonts w:ascii="Times New Roman" w:eastAsiaTheme="minorEastAsia" w:hAnsi="Times New Roman" w:cs="Times New Roman"/>
+          <w:sz w:val="24"/>
+          <w:szCs w:val="24"/>
+        </w:rPr>
+        <w:tab/>
+      </w:r>
+      <w:r>
+        <w:rPr>
+          <w:rFonts w:ascii="Times New Roman" w:eastAsiaTheme="minorEastAsia" w:hAnsi="Times New Roman" w:cs="Times New Roman"/>
+          <w:sz w:val="24"/>
+          <w:szCs w:val="24"/>
+        </w:rPr>
+        <w:tab/>
+      </w:r>
+      <w:r>
+        <w:rPr>
+          <w:rFonts w:ascii="Times New Roman" w:eastAsiaTheme="minorEastAsia" w:hAnsi="Times New Roman" w:cs="Times New Roman"/>
+          <w:sz w:val="24"/>
+          <w:szCs w:val="24"/>
+        </w:rPr>
+        <w:tab/>
+      </w:r>
+      <w:r>
+        <w:rPr>
+          <w:rFonts w:ascii="Times New Roman" w:eastAsiaTheme="minorEastAsia" w:hAnsi="Times New Roman" w:cs="Times New Roman"/>
+          <w:sz w:val="24"/>
+          <w:szCs w:val="24"/>
+        </w:rPr>
+        <w:tab/>
+        <w:t>(X)</w:t>
+      </w:r>
+    </w:p>
+    <w:p>
+      <w:pPr>
+        <w:jc w:val="right"/>
+        <w:rPr>
+          <w:rFonts w:ascii="Times New Roman" w:eastAsiaTheme="minorEastAsia" w:hAnsi="Times New Roman" w:cs="Times New Roman"/>
+          <w:sz w:val="24"/>
+          <w:szCs w:val="24"/>
+        </w:rPr>
+      </w:pPr>
+      <m:oMath>
+        <m:f>
+          <m:fPr>
+            <m:ctrlPr>
+              <w:rPr>
+                <w:rFonts w:ascii="Cambria Math" w:hAnsi="Cambria Math" w:cs="Times New Roman"/>
+                <w:i/>
+                <w:sz w:val="24"/>
+                <w:szCs w:val="24"/>
+              </w:rPr>
+            </m:ctrlPr>
+          </m:fPr>
+          <m:num>
+            <m:r>
+              <w:rPr>
+                <w:rFonts w:ascii="Cambria Math" w:hAnsi="Cambria Math" w:cs="Times New Roman"/>
+                <w:sz w:val="24"/>
+                <w:szCs w:val="24"/>
+              </w:rPr>
+              <m:t>dP</m:t>
+            </m:r>
+          </m:num>
+          <m:den>
+            <m:r>
+              <w:rPr>
+                <w:rFonts w:ascii="Cambria Math" w:hAnsi="Cambria Math" w:cs="Times New Roman"/>
+                <w:sz w:val="24"/>
+                <w:szCs w:val="24"/>
+              </w:rPr>
+              <m:t>dt</m:t>
+            </m:r>
+          </m:den>
+        </m:f>
+        <m:r>
+          <w:rPr>
+            <w:rFonts w:ascii="Cambria Math" w:hAnsi="Cambria Math" w:cs="Times New Roman"/>
+            <w:sz w:val="24"/>
+            <w:szCs w:val="24"/>
+          </w:rPr>
+          <m:t>=ew</m:t>
+        </m:r>
+        <m:f>
+          <m:fPr>
+            <m:ctrlPr>
+              <w:rPr>
+                <w:rFonts w:ascii="Cambria Math" w:hAnsi="Cambria Math" w:cs="Times New Roman"/>
+                <w:i/>
+                <w:sz w:val="24"/>
+                <w:szCs w:val="24"/>
+              </w:rPr>
+            </m:ctrlPr>
+          </m:fPr>
+          <m:num>
+            <m:r>
+              <w:rPr>
+                <w:rFonts w:ascii="Cambria Math" w:hAnsi="Cambria Math" w:cs="Times New Roman"/>
+                <w:sz w:val="24"/>
+                <w:szCs w:val="24"/>
+              </w:rPr>
+              <m:t>H</m:t>
+            </m:r>
+          </m:num>
+          <m:den>
+            <m:r>
+              <w:rPr>
+                <w:rFonts w:ascii="Cambria Math" w:hAnsi="Cambria Math" w:cs="Times New Roman"/>
+                <w:sz w:val="24"/>
+                <w:szCs w:val="24"/>
+              </w:rPr>
+              <m:t>d+H</m:t>
+            </m:r>
+          </m:den>
+        </m:f>
+        <m:r>
+          <w:rPr>
+            <w:rFonts w:ascii="Cambria Math" w:hAnsi="Cambria Math" w:cs="Times New Roman"/>
+            <w:sz w:val="24"/>
+            <w:szCs w:val="24"/>
+          </w:rPr>
+          <m:t>P-sP</m:t>
+        </m:r>
+      </m:oMath>
+      <w:r>
+        <w:rPr>
+          <w:rFonts w:ascii="Times New Roman" w:eastAsiaTheme="minorEastAsia" w:hAnsi="Times New Roman" w:cs="Times New Roman"/>
+          <w:sz w:val="24"/>
+          <w:szCs w:val="24"/>
+        </w:rPr>
+        <w:tab/>
+      </w:r>
+      <w:r>
+        <w:rPr>
+          <w:rFonts w:ascii="Times New Roman" w:eastAsiaTheme="minorEastAsia" w:hAnsi="Times New Roman" w:cs="Times New Roman"/>
+          <w:sz w:val="24"/>
+          <w:szCs w:val="24"/>
+        </w:rPr>
+        <w:tab/>
+      </w:r>
+      <w:r>
+        <w:rPr>
+          <w:rFonts w:ascii="Times New Roman" w:eastAsiaTheme="minorEastAsia" w:hAnsi="Times New Roman" w:cs="Times New Roman"/>
+          <w:sz w:val="24"/>
+          <w:szCs w:val="24"/>
+        </w:rPr>
+        <w:tab/>
+      </w:r>
+      <w:r>
+        <w:rPr>
+          <w:rFonts w:ascii="Times New Roman" w:eastAsiaTheme="minorEastAsia" w:hAnsi="Times New Roman" w:cs="Times New Roman"/>
+          <w:sz w:val="24"/>
+          <w:szCs w:val="24"/>
+        </w:rPr>
+        <w:tab/>
+      </w:r>
+      <w:r>
+        <w:rPr>
+          <w:rFonts w:ascii="Times New Roman" w:eastAsiaTheme="minorEastAsia" w:hAnsi="Times New Roman" w:cs="Times New Roman"/>
+          <w:sz w:val="24"/>
+          <w:szCs w:val="24"/>
+        </w:rPr>
+        <w:tab/>
+        <w:t xml:space="preserve">    (Y)</w:t>
+      </w:r>
+    </w:p>
+    <w:p>
+      <w:pPr>
+        <w:rPr>
+          <w:rFonts w:ascii="Times New Roman" w:hAnsi="Times New Roman" w:cs="Times New Roman"/>
+          <w:sz w:val="24"/>
+          <w:szCs w:val="24"/>
+        </w:rPr>
+      </w:pPr>
+      <w:r>
+        <w:rPr>
+          <w:rFonts w:ascii="Times New Roman" w:eastAsiaTheme="minorEastAsia" w:hAnsi="Times New Roman" w:cs="Times New Roman"/>
+          <w:sz w:val="24"/>
+          <w:szCs w:val="24"/>
+        </w:rPr>
+        <w:t xml:space="preserve">where </w:t>
+      </w:r>
+      <w:r>
+        <w:rPr>
+          <w:rFonts w:ascii="Times New Roman" w:eastAsiaTheme="minorEastAsia" w:hAnsi="Times New Roman" w:cs="Times New Roman"/>
+          <w:i/>
+          <w:sz w:val="24"/>
+          <w:szCs w:val="24"/>
+        </w:rPr>
+        <w:t>H</w:t>
+      </w:r>
+      <w:r>
+        <w:rPr>
+          <w:rFonts w:ascii="Times New Roman" w:eastAsiaTheme="minorEastAsia" w:hAnsi="Times New Roman" w:cs="Times New Roman"/>
+          <w:sz w:val="24"/>
+          <w:szCs w:val="24"/>
+        </w:rPr>
+        <w:t xml:space="preserve"> represents herbivore population, </w:t>
+      </w:r>
+      <w:r>
+        <w:rPr>
+          <w:rFonts w:ascii="Times New Roman" w:eastAsiaTheme="minorEastAsia" w:hAnsi="Times New Roman" w:cs="Times New Roman"/>
+          <w:i/>
+          <w:sz w:val="24"/>
+          <w:szCs w:val="24"/>
+        </w:rPr>
+        <w:t>P</w:t>
+      </w:r>
+      <w:r>
+        <w:rPr>
+          <w:rFonts w:ascii="Times New Roman" w:eastAsiaTheme="minorEastAsia" w:hAnsi="Times New Roman" w:cs="Times New Roman"/>
+          <w:sz w:val="24"/>
+          <w:szCs w:val="24"/>
+        </w:rPr>
+        <w:t xml:space="preserve"> represents predator population, </w:t>
+      </w:r>
+      <w:r>
+        <w:rPr>
+          <w:rFonts w:ascii="Times New Roman" w:eastAsiaTheme="minorEastAsia" w:hAnsi="Times New Roman" w:cs="Times New Roman"/>
+          <w:i/>
+          <w:sz w:val="24"/>
+          <w:szCs w:val="24"/>
+        </w:rPr>
+        <w:t>b</w:t>
+      </w:r>
+      <w:r>
+        <w:rPr>
+          <w:rFonts w:ascii="Times New Roman" w:eastAsiaTheme="minorEastAsia" w:hAnsi="Times New Roman" w:cs="Times New Roman"/>
+          <w:sz w:val="24"/>
+          <w:szCs w:val="24"/>
+        </w:rPr>
+        <w:t xml:space="preserve"> represents the prey birth rate, </w:t>
+      </w:r>
+      <w:r>
+        <w:rPr>
+          <w:rFonts w:ascii="Times New Roman" w:eastAsiaTheme="minorEastAsia" w:hAnsi="Times New Roman" w:cs="Times New Roman"/>
+          <w:sz w:val="24"/>
+          <w:szCs w:val="24"/>
+        </w:rPr>
+        <w:t xml:space="preserve">α represents the intraspecific competition coefficient (also the inverse of carrying capacity of the prey), </w:t>
+      </w:r>
+      <w:r>
+        <w:rPr>
+          <w:rFonts w:ascii="Times New Roman" w:eastAsiaTheme="minorEastAsia" w:hAnsi="Times New Roman" w:cs="Times New Roman"/>
+          <w:i/>
+          <w:sz w:val="24"/>
+          <w:szCs w:val="24"/>
+        </w:rPr>
+        <w:t>w</w:t>
+      </w:r>
+      <w:r>
+        <w:rPr>
+          <w:rFonts w:ascii="Times New Roman" w:eastAsiaTheme="minorEastAsia" w:hAnsi="Times New Roman" w:cs="Times New Roman"/>
+          <w:sz w:val="24"/>
+          <w:szCs w:val="24"/>
+        </w:rPr>
+        <w:t xml:space="preserve"> represents the predator search rate in unit area per time, </w:t>
+      </w:r>
+      <w:r>
+        <w:rPr>
+          <w:rFonts w:ascii="Times New Roman" w:eastAsiaTheme="minorEastAsia" w:hAnsi="Times New Roman" w:cs="Times New Roman"/>
+          <w:i/>
+          <w:sz w:val="24"/>
+          <w:szCs w:val="24"/>
+        </w:rPr>
+        <w:t>d</w:t>
+      </w:r>
+      <w:r>
+        <w:rPr>
+          <w:rFonts w:ascii="Times New Roman" w:eastAsiaTheme="minorEastAsia" w:hAnsi="Times New Roman" w:cs="Times New Roman"/>
+          <w:sz w:val="24"/>
+          <w:szCs w:val="24"/>
+        </w:rPr>
+        <w:t xml:space="preserve"> represents the density of prey at which the predator kill rate reaches half its maximum, </w:t>
+      </w:r>
+      <w:r>
+        <w:rPr>
+          <w:rFonts w:ascii="Times New Roman" w:eastAsiaTheme="minorEastAsia" w:hAnsi="Times New Roman" w:cs="Times New Roman"/>
+          <w:i/>
+          <w:sz w:val="24"/>
+          <w:szCs w:val="24"/>
+        </w:rPr>
+        <w:t>e</w:t>
+      </w:r>
+      <w:r>
+        <w:rPr>
+          <w:rFonts w:ascii="Times New Roman" w:eastAsiaTheme="minorEastAsia" w:hAnsi="Times New Roman" w:cs="Times New Roman"/>
+          <w:sz w:val="24"/>
+          <w:szCs w:val="24"/>
+        </w:rPr>
+        <w:t xml:space="preserve"> represents the conversion efficiency of prey to predators, and </w:t>
+      </w:r>
+      <w:r>
+        <w:rPr>
+          <w:rFonts w:ascii="Times New Roman" w:eastAsiaTheme="minorEastAsia" w:hAnsi="Times New Roman" w:cs="Times New Roman"/>
+          <w:i/>
+          <w:sz w:val="24"/>
+          <w:szCs w:val="24"/>
+        </w:rPr>
+        <w:t xml:space="preserve">s </w:t>
+      </w:r>
+      <w:r>
+        <w:rPr>
+          <w:rFonts w:ascii="Times New Roman" w:eastAsiaTheme="minorEastAsia" w:hAnsi="Times New Roman" w:cs="Times New Roman"/>
+          <w:sz w:val="24"/>
+          <w:szCs w:val="24"/>
+        </w:rPr>
+        <w:t>represents the predator death rate.</w:t>
+      </w:r>
+      <w:r>
+        <w:rPr>
+          <w:rFonts w:ascii="Times New Roman" w:eastAsiaTheme="minorEastAsia" w:hAnsi="Times New Roman" w:cs="Times New Roman"/>
+          <w:sz w:val="24"/>
+          <w:szCs w:val="24"/>
+        </w:rPr>
+        <w:t xml:space="preserve"> The base case for the RM model is a simulation where</w:t>
+      </w:r>
+      <w:r>
+        <w:rPr>
+          <w:rFonts w:ascii="Times New Roman" w:eastAsiaTheme="minorEastAsia" w:hAnsi="Times New Roman" w:cs="Times New Roman"/>
+          <w:sz w:val="24"/>
+          <w:szCs w:val="24"/>
+        </w:rPr>
+        <w:t xml:space="preserve"> </w:t>
+      </w:r>
+      <w:r>
+        <w:rPr>
+          <w:rFonts w:ascii="Times New Roman" w:eastAsiaTheme="minorEastAsia" w:hAnsi="Times New Roman" w:cs="Times New Roman"/>
+          <w:i/>
+          <w:sz w:val="24"/>
+          <w:szCs w:val="24"/>
+        </w:rPr>
+        <w:t>H</w:t>
+      </w:r>
+      <w:r>
+        <w:rPr>
+          <w:rFonts w:ascii="Times New Roman" w:eastAsiaTheme="minorEastAsia" w:hAnsi="Times New Roman" w:cs="Times New Roman"/>
+          <w:i/>
+          <w:sz w:val="24"/>
+          <w:szCs w:val="24"/>
+        </w:rPr>
+        <w:softHyphen/>
+      </w:r>
+      <w:r>
+        <w:rPr>
+          <w:rFonts w:ascii="Times New Roman" w:eastAsiaTheme="minorEastAsia" w:hAnsi="Times New Roman" w:cs="Times New Roman"/>
+          <w:i/>
+          <w:sz w:val="24"/>
+          <w:szCs w:val="24"/>
+          <w:vertAlign w:val="subscript"/>
+        </w:rPr>
+        <w:t>o</w:t>
+      </w:r>
+      <w:r>
+        <w:rPr>
+          <w:rFonts w:ascii="Times New Roman" w:eastAsiaTheme="minorEastAsia" w:hAnsi="Times New Roman" w:cs="Times New Roman"/>
+          <w:sz w:val="24"/>
+          <w:szCs w:val="24"/>
+        </w:rPr>
+        <w:t xml:space="preserve"> = 500, </w:t>
+      </w:r>
+      <w:r>
+        <w:rPr>
+          <w:rFonts w:ascii="Times New Roman" w:eastAsiaTheme="minorEastAsia" w:hAnsi="Times New Roman" w:cs="Times New Roman"/>
+          <w:i/>
+          <w:sz w:val="24"/>
+          <w:szCs w:val="24"/>
+        </w:rPr>
+        <w:t>P</w:t>
+      </w:r>
+      <w:r>
+        <w:rPr>
+          <w:rFonts w:ascii="Times New Roman" w:eastAsiaTheme="minorEastAsia" w:hAnsi="Times New Roman" w:cs="Times New Roman"/>
+          <w:i/>
+          <w:sz w:val="24"/>
+          <w:szCs w:val="24"/>
+          <w:vertAlign w:val="subscript"/>
+        </w:rPr>
+        <w:t>o</w:t>
+      </w:r>
+      <w:r>
+        <w:rPr>
+          <w:rFonts w:ascii="Times New Roman" w:eastAsiaTheme="minorEastAsia" w:hAnsi="Times New Roman" w:cs="Times New Roman"/>
+          <w:sz w:val="24"/>
+          <w:szCs w:val="24"/>
+        </w:rPr>
+        <w:t xml:space="preserve"> = 500, </w:t>
+      </w:r>
+      <w:r>
+        <w:rPr>
+          <w:rFonts w:ascii="Times New Roman" w:eastAsiaTheme="minorEastAsia" w:hAnsi="Times New Roman" w:cs="Times New Roman"/>
+          <w:i/>
+          <w:sz w:val="24"/>
+          <w:szCs w:val="24"/>
+        </w:rPr>
+        <w:t>b</w:t>
+      </w:r>
+      <w:r>
+        <w:rPr>
+          <w:rFonts w:ascii="Times New Roman" w:eastAsiaTheme="minorEastAsia" w:hAnsi="Times New Roman" w:cs="Times New Roman"/>
+          <w:sz w:val="24"/>
+          <w:szCs w:val="24"/>
+        </w:rPr>
+        <w:t xml:space="preserve"> = 0.8, </w:t>
+      </w:r>
+      <w:r>
+        <w:rPr>
+          <w:rFonts w:ascii="Times New Roman" w:eastAsiaTheme="minorEastAsia" w:hAnsi="Times New Roman" w:cs="Times New Roman"/>
+          <w:i/>
+          <w:sz w:val="24"/>
+          <w:szCs w:val="24"/>
+        </w:rPr>
+        <w:t>e</w:t>
+      </w:r>
+      <w:r>
+        <w:rPr>
+          <w:rFonts w:ascii="Times New Roman" w:eastAsiaTheme="minorEastAsia" w:hAnsi="Times New Roman" w:cs="Times New Roman"/>
+          <w:sz w:val="24"/>
+          <w:szCs w:val="24"/>
+        </w:rPr>
+        <w:t xml:space="preserve"> = 0.07, </w:t>
+      </w:r>
+      <w:r>
+        <w:rPr>
+          <w:rFonts w:ascii="Times New Roman" w:eastAsiaTheme="minorEastAsia" w:hAnsi="Times New Roman" w:cs="Times New Roman"/>
+          <w:i/>
+          <w:sz w:val="24"/>
+          <w:szCs w:val="24"/>
+        </w:rPr>
+        <w:t>s</w:t>
+      </w:r>
+      <w:r>
+        <w:rPr>
+          <w:rFonts w:ascii="Times New Roman" w:eastAsiaTheme="minorEastAsia" w:hAnsi="Times New Roman" w:cs="Times New Roman"/>
+          <w:sz w:val="24"/>
+          <w:szCs w:val="24"/>
+        </w:rPr>
+        <w:t xml:space="preserve"> = 0.2, </w:t>
+      </w:r>
+      <w:r>
+        <w:rPr>
+          <w:rFonts w:ascii="Times New Roman" w:eastAsiaTheme="minorEastAsia" w:hAnsi="Times New Roman" w:cs="Times New Roman"/>
+          <w:i/>
+          <w:sz w:val="24"/>
+          <w:szCs w:val="24"/>
+        </w:rPr>
+        <w:t>w</w:t>
+      </w:r>
+      <w:r>
+        <w:rPr>
+          <w:rFonts w:ascii="Times New Roman" w:eastAsiaTheme="minorEastAsia" w:hAnsi="Times New Roman" w:cs="Times New Roman"/>
+          <w:sz w:val="24"/>
+          <w:szCs w:val="24"/>
+        </w:rPr>
+        <w:t xml:space="preserve"> = 5, </w:t>
+      </w:r>
+      <w:r>
+        <w:rPr>
+          <w:rFonts w:ascii="Times New Roman" w:eastAsiaTheme="minorEastAsia" w:hAnsi="Times New Roman" w:cs="Times New Roman"/>
+          <w:i/>
+          <w:sz w:val="24"/>
+          <w:szCs w:val="24"/>
+        </w:rPr>
+        <w:t>d</w:t>
+      </w:r>
+      <w:r>
+        <w:rPr>
+          <w:rFonts w:ascii="Times New Roman" w:eastAsiaTheme="minorEastAsia" w:hAnsi="Times New Roman" w:cs="Times New Roman"/>
+          <w:sz w:val="24"/>
+          <w:szCs w:val="24"/>
+        </w:rPr>
+        <w:t xml:space="preserve"> = 400, and α = 0.001.</w:t>
+      </w:r>
     </w:p>
     <w:p>
       <w:pPr>
@@ -724,6 +1255,7 @@
                 <w:sz w:val="24"/>
                 <w:szCs w:val="24"/>
               </w:rPr>
+              <w:lastRenderedPageBreak/>
               <w:t>Triple the Prey Birth Rate</w:t>
             </w:r>
             <w:r>
@@ -1064,6 +1596,7 @@
                 <w:sz w:val="24"/>
                 <w:szCs w:val="24"/>
               </w:rPr>
+              <w:lastRenderedPageBreak/>
               <w:t>Triple the Intraspecific Competition Coefficient (α)</w:t>
             </w:r>
           </w:p>
@@ -1371,6 +1904,7 @@
                 <w:sz w:val="24"/>
                 <w:szCs w:val="24"/>
               </w:rPr>
+              <w:lastRenderedPageBreak/>
               <w:t xml:space="preserve">Triple the </w:t>
             </w:r>
             <w:r>
@@ -1589,47 +2123,7 @@
           <w:sz w:val="24"/>
           <w:szCs w:val="24"/>
         </w:rPr>
-        <w:t xml:space="preserve">There is no direct analog between the intraspecific competition coefficient in the RM model and any parameters in the LV model, so no </w:t>
-      </w:r>
-      <w:r>
-        <w:rPr>
-          <w:rFonts w:ascii="Times New Roman" w:hAnsi="Times New Roman" w:cs="Times New Roman"/>
-          <w:sz w:val="24"/>
-          <w:szCs w:val="24"/>
-        </w:rPr>
-        <w:t xml:space="preserve">perfectly </w:t>
-      </w:r>
-      <w:r>
-        <w:rPr>
-          <w:rFonts w:ascii="Times New Roman" w:hAnsi="Times New Roman" w:cs="Times New Roman"/>
-          <w:sz w:val="24"/>
-          <w:szCs w:val="24"/>
-        </w:rPr>
-        <w:t>effective comparisons can be made between the two with respect to this parameter.</w:t>
-      </w:r>
-      <w:r>
-        <w:rPr>
-          <w:rFonts w:ascii="Times New Roman" w:hAnsi="Times New Roman" w:cs="Times New Roman"/>
-          <w:sz w:val="24"/>
-          <w:szCs w:val="24"/>
-        </w:rPr>
-        <w:t xml:space="preserve"> The closest analog to the predator search rate would be the predator attack rate from the LV model. Increasing the predator search rate in the RM model and the predator attack rate in the LV model elicit similar cyclic dynamics where the prey populations are kept relatively low for most of the time as a result of very high frequency predator attacks/effective searches.</w:t>
-      </w:r>
-      <w:r>
-        <w:rPr>
-          <w:rFonts w:ascii="Times New Roman" w:hAnsi="Times New Roman" w:cs="Times New Roman"/>
-          <w:sz w:val="24"/>
-          <w:szCs w:val="24"/>
-        </w:rPr>
-        <w:t xml:space="preserve"> </w:t>
-      </w:r>
-      <w:r>
-        <w:rPr>
-          <w:rFonts w:ascii="Times New Roman" w:hAnsi="Times New Roman" w:cs="Times New Roman"/>
-          <w:sz w:val="24"/>
-          <w:szCs w:val="24"/>
-        </w:rPr>
-        <w:t>Decreasing the predator search rate in the RM model and the predator attack rate in the LV model results in much higher maximum prey populations, but the LV model has cyclic dynamics whereas the RM model reaches steady state almost immediately partially as a result of the additional terms in the RM model.</w:t>
+        <w:t>There is no direct analog between the intraspecific competition coefficient in the RM model and any parameters in the LV model, so no perfectly effective comparisons can be made between the two with respect to this parameter. The closest analog to the predator search rate would be the predator attack rate from the LV model. Increasing the predator search rate in the RM model and the predator attack rate in the LV model elicit similar cyclic dynamics where the prey populations are kept relatively low for most of the time as a result of very high frequency predator attacks/effective searches. Decreasing the predator search rate in the RM model and the predator attack rate in the LV model results in much higher maximum prey populations, but the LV model has cyclic dynamics whereas the RM model reaches steady state almost immediately partially as a result of the additional terms in the RM model.</w:t>
       </w:r>
     </w:p>
     <w:p>
@@ -1648,8 +2142,6 @@
         </w:rPr>
         <w:t>Increasing the predator search rate results in less stable predator abundance than for the RM base case, with high but rare peaks. Decreasing the predator search rate results in a drastic decrease in predator abundance, where the predator population effectively dies out very quickly.</w:t>
       </w:r>
-      <w:bookmarkStart w:id="0" w:name="_GoBack"/>
-      <w:bookmarkEnd w:id="0"/>
     </w:p>
     <w:p>
       <w:pPr>
@@ -1707,6 +2199,7 @@
                 <w:sz w:val="24"/>
                 <w:szCs w:val="24"/>
               </w:rPr>
+              <w:lastRenderedPageBreak/>
               <w:t xml:space="preserve">Triple </w:t>
             </w:r>
             <w:r>
@@ -1926,51 +2419,264 @@
           <w:szCs w:val="24"/>
         </w:rPr>
       </w:pPr>
-    </w:p>
-    <w:p>
-      <w:pPr>
-        <w:rPr>
-          <w:rFonts w:ascii="Times New Roman" w:hAnsi="Times New Roman" w:cs="Times New Roman"/>
-          <w:sz w:val="24"/>
-          <w:szCs w:val="24"/>
-        </w:rPr>
-      </w:pPr>
-    </w:p>
-    <w:p>
-      <w:pPr>
-        <w:rPr>
-          <w:rFonts w:ascii="Times New Roman" w:hAnsi="Times New Roman" w:cs="Times New Roman"/>
-          <w:sz w:val="24"/>
-          <w:szCs w:val="24"/>
-        </w:rPr>
-      </w:pPr>
-    </w:p>
-    <w:p>
-      <w:pPr>
-        <w:rPr>
-          <w:rFonts w:ascii="Times New Roman" w:hAnsi="Times New Roman" w:cs="Times New Roman"/>
-          <w:sz w:val="24"/>
-          <w:szCs w:val="24"/>
-        </w:rPr>
-      </w:pPr>
-    </w:p>
-    <w:p>
-      <w:pPr>
-        <w:rPr>
-          <w:rFonts w:ascii="Times New Roman" w:hAnsi="Times New Roman" w:cs="Times New Roman"/>
-          <w:sz w:val="24"/>
-          <w:szCs w:val="24"/>
-        </w:rPr>
-      </w:pPr>
-    </w:p>
-    <w:p>
-      <w:pPr>
-        <w:rPr>
-          <w:rFonts w:ascii="Times New Roman" w:hAnsi="Times New Roman" w:cs="Times New Roman"/>
-          <w:sz w:val="24"/>
-          <w:szCs w:val="24"/>
-        </w:rPr>
-      </w:pPr>
+      <w:r>
+        <w:rPr>
+          <w:rFonts w:ascii="Times New Roman" w:hAnsi="Times New Roman" w:cs="Times New Roman"/>
+          <w:sz w:val="24"/>
+          <w:szCs w:val="24"/>
+        </w:rPr>
+        <w:t>The density of prey at which the predator’</w:t>
+      </w:r>
+      <w:r>
+        <w:rPr>
+          <w:rFonts w:ascii="Times New Roman" w:hAnsi="Times New Roman" w:cs="Times New Roman"/>
+          <w:sz w:val="24"/>
+          <w:szCs w:val="24"/>
+        </w:rPr>
+        <w:t>s k</w:t>
+      </w:r>
+      <w:r>
+        <w:rPr>
+          <w:rFonts w:ascii="Times New Roman" w:hAnsi="Times New Roman" w:cs="Times New Roman"/>
+          <w:sz w:val="24"/>
+          <w:szCs w:val="24"/>
+        </w:rPr>
+        <w:t>ill rate reaches half its maximum (</w:t>
+      </w:r>
+      <w:r>
+        <w:rPr>
+          <w:rFonts w:ascii="Times New Roman" w:hAnsi="Times New Roman" w:cs="Times New Roman"/>
+          <w:i/>
+          <w:sz w:val="24"/>
+          <w:szCs w:val="24"/>
+        </w:rPr>
+        <w:t>d</w:t>
+      </w:r>
+      <w:r>
+        <w:rPr>
+          <w:rFonts w:ascii="Times New Roman" w:hAnsi="Times New Roman" w:cs="Times New Roman"/>
+          <w:sz w:val="24"/>
+          <w:szCs w:val="24"/>
+        </w:rPr>
+        <w:t>)</w:t>
+      </w:r>
+      <w:r>
+        <w:rPr>
+          <w:rFonts w:ascii="Times New Roman" w:hAnsi="Times New Roman" w:cs="Times New Roman"/>
+          <w:sz w:val="24"/>
+          <w:szCs w:val="24"/>
+        </w:rPr>
+        <w:t xml:space="preserve"> does ______________. Increasing </w:t>
+      </w:r>
+      <w:r>
+        <w:rPr>
+          <w:rFonts w:ascii="Times New Roman" w:hAnsi="Times New Roman" w:cs="Times New Roman"/>
+          <w:i/>
+          <w:sz w:val="24"/>
+          <w:szCs w:val="24"/>
+        </w:rPr>
+        <w:t>d</w:t>
+      </w:r>
+      <w:r>
+        <w:rPr>
+          <w:rFonts w:ascii="Times New Roman" w:hAnsi="Times New Roman" w:cs="Times New Roman"/>
+          <w:sz w:val="24"/>
+          <w:szCs w:val="24"/>
+        </w:rPr>
+        <w:t xml:space="preserve"> by triple puts the prey density of interest out of reach for the predator. Effectively, the density of prey at which the predators kill rate reaches half its maximum is not reached before the predator population has effectively died out. This is because ironically the prey population is increasing, but has to increase to a certain point to allow the predators to be able to kill the prey at a rate effective enough to maintain their population. When </w:t>
+      </w:r>
+      <w:r>
+        <w:rPr>
+          <w:rFonts w:ascii="Times New Roman" w:hAnsi="Times New Roman" w:cs="Times New Roman"/>
+          <w:i/>
+          <w:sz w:val="24"/>
+          <w:szCs w:val="24"/>
+        </w:rPr>
+        <w:t>d</w:t>
+      </w:r>
+      <w:r>
+        <w:rPr>
+          <w:rFonts w:ascii="Times New Roman" w:hAnsi="Times New Roman" w:cs="Times New Roman"/>
+          <w:sz w:val="24"/>
+          <w:szCs w:val="24"/>
+        </w:rPr>
+        <w:t xml:space="preserve"> is halved, the prey density of interest is reduced to a range such that it is reasonable for the predator kill rate to reach an appreciable magnitude b</w:t>
+      </w:r>
+      <w:r>
+        <w:rPr>
+          <w:rFonts w:ascii="Times New Roman" w:hAnsi="Times New Roman" w:cs="Times New Roman"/>
+          <w:sz w:val="24"/>
+          <w:szCs w:val="24"/>
+        </w:rPr>
+        <w:t>efore the predators all die off. Therefore</w:t>
+      </w:r>
+      <w:r>
+        <w:rPr>
+          <w:rFonts w:ascii="Times New Roman" w:hAnsi="Times New Roman" w:cs="Times New Roman"/>
+          <w:sz w:val="24"/>
+          <w:szCs w:val="24"/>
+        </w:rPr>
+        <w:t>, the predator kill rate reaches half its maximum almost immediately, bringing about a cyclic behavior between predator and prey populations for the remainder of the simulation.</w:t>
+      </w:r>
+    </w:p>
+    <w:p>
+      <w:pPr>
+        <w:rPr>
+          <w:rFonts w:ascii="Times New Roman" w:hAnsi="Times New Roman" w:cs="Times New Roman"/>
+          <w:sz w:val="24"/>
+          <w:szCs w:val="24"/>
+        </w:rPr>
+      </w:pPr>
+      <w:r>
+        <w:rPr>
+          <w:rFonts w:ascii="Times New Roman" w:hAnsi="Times New Roman" w:cs="Times New Roman"/>
+          <w:sz w:val="24"/>
+          <w:szCs w:val="24"/>
+        </w:rPr>
+        <w:t xml:space="preserve">Since </w:t>
+      </w:r>
+      <w:r>
+        <w:rPr>
+          <w:rFonts w:ascii="Times New Roman" w:hAnsi="Times New Roman" w:cs="Times New Roman"/>
+          <w:i/>
+          <w:sz w:val="24"/>
+          <w:szCs w:val="24"/>
+        </w:rPr>
+        <w:t>d</w:t>
+      </w:r>
+      <w:r>
+        <w:rPr>
+          <w:rFonts w:ascii="Times New Roman" w:hAnsi="Times New Roman" w:cs="Times New Roman"/>
+          <w:sz w:val="24"/>
+          <w:szCs w:val="24"/>
+        </w:rPr>
+        <w:t xml:space="preserve"> is a parameter not included in the LV model, it is difficult to make a direct comparison to how this parameter affects the LV model as opposed to the RM model. The dynamics of the responses between the LV and these simulations of the RM model can be compared. Tripling </w:t>
+      </w:r>
+      <w:r>
+        <w:rPr>
+          <w:rFonts w:ascii="Times New Roman" w:hAnsi="Times New Roman" w:cs="Times New Roman"/>
+          <w:i/>
+          <w:sz w:val="24"/>
+          <w:szCs w:val="24"/>
+        </w:rPr>
+        <w:t>d</w:t>
+      </w:r>
+      <w:r>
+        <w:rPr>
+          <w:rFonts w:ascii="Times New Roman" w:hAnsi="Times New Roman" w:cs="Times New Roman"/>
+          <w:sz w:val="24"/>
+          <w:szCs w:val="24"/>
+        </w:rPr>
+        <w:t xml:space="preserve"> has roughly the same effect as halving the predator search rate. Both of these cases and the cases for the LV model show results with much higher maximum prey populations, but the LV model has cyclic dynamics whereas the RM model reaches steady state almost immediately as a result of this addition of a nearly unattainable survival condition for the predators in such a high value of </w:t>
+      </w:r>
+      <w:r>
+        <w:rPr>
+          <w:rFonts w:ascii="Times New Roman" w:hAnsi="Times New Roman" w:cs="Times New Roman"/>
+          <w:i/>
+          <w:sz w:val="24"/>
+          <w:szCs w:val="24"/>
+        </w:rPr>
+        <w:t>d</w:t>
+      </w:r>
+      <w:r>
+        <w:rPr>
+          <w:rFonts w:ascii="Times New Roman" w:hAnsi="Times New Roman" w:cs="Times New Roman"/>
+          <w:sz w:val="24"/>
+          <w:szCs w:val="24"/>
+        </w:rPr>
+        <w:t>.</w:t>
+      </w:r>
+      <w:r>
+        <w:rPr>
+          <w:rFonts w:ascii="Times New Roman" w:hAnsi="Times New Roman" w:cs="Times New Roman"/>
+          <w:sz w:val="24"/>
+          <w:szCs w:val="24"/>
+        </w:rPr>
+        <w:t xml:space="preserve"> Decreasing </w:t>
+      </w:r>
+      <w:r>
+        <w:rPr>
+          <w:rFonts w:ascii="Times New Roman" w:hAnsi="Times New Roman" w:cs="Times New Roman"/>
+          <w:i/>
+          <w:sz w:val="24"/>
+          <w:szCs w:val="24"/>
+        </w:rPr>
+        <w:t>d</w:t>
+      </w:r>
+      <w:r>
+        <w:rPr>
+          <w:rFonts w:ascii="Times New Roman" w:hAnsi="Times New Roman" w:cs="Times New Roman"/>
+          <w:sz w:val="24"/>
+          <w:szCs w:val="24"/>
+        </w:rPr>
+        <w:t xml:space="preserve"> results in cyclic behaviors like those of the LV model simulations, but with a much lower frequency of predator-prey population cycles than the LV model simulations run.</w:t>
+      </w:r>
+    </w:p>
+    <w:p>
+      <w:pPr>
+        <w:rPr>
+          <w:rFonts w:ascii="Times New Roman" w:hAnsi="Times New Roman" w:cs="Times New Roman"/>
+          <w:sz w:val="24"/>
+          <w:szCs w:val="24"/>
+        </w:rPr>
+      </w:pPr>
+      <w:r>
+        <w:rPr>
+          <w:rFonts w:ascii="Times New Roman" w:hAnsi="Times New Roman" w:cs="Times New Roman"/>
+          <w:sz w:val="24"/>
+          <w:szCs w:val="24"/>
+        </w:rPr>
+        <w:t xml:space="preserve">Increasing </w:t>
+      </w:r>
+      <w:r>
+        <w:rPr>
+          <w:rFonts w:ascii="Times New Roman" w:hAnsi="Times New Roman" w:cs="Times New Roman"/>
+          <w:sz w:val="24"/>
+          <w:szCs w:val="24"/>
+        </w:rPr>
+        <w:t>d</w:t>
+      </w:r>
+      <w:r>
+        <w:rPr>
+          <w:rFonts w:ascii="Times New Roman" w:hAnsi="Times New Roman" w:cs="Times New Roman"/>
+          <w:sz w:val="24"/>
+          <w:szCs w:val="24"/>
+        </w:rPr>
+        <w:t xml:space="preserve"> </w:t>
+      </w:r>
+      <w:r>
+        <w:rPr>
+          <w:rFonts w:ascii="Times New Roman" w:hAnsi="Times New Roman" w:cs="Times New Roman"/>
+          <w:sz w:val="24"/>
+          <w:szCs w:val="24"/>
+        </w:rPr>
+        <w:t>results</w:t>
+      </w:r>
+      <w:r>
+        <w:rPr>
+          <w:rFonts w:ascii="Times New Roman" w:hAnsi="Times New Roman" w:cs="Times New Roman"/>
+          <w:sz w:val="24"/>
+          <w:szCs w:val="24"/>
+        </w:rPr>
+        <w:t xml:space="preserve"> in a drastic decrease in predator abundance, where the predator population effectively dies out very quickly. Decreasing </w:t>
+      </w:r>
+      <w:r>
+        <w:rPr>
+          <w:rFonts w:ascii="Times New Roman" w:hAnsi="Times New Roman" w:cs="Times New Roman"/>
+          <w:i/>
+          <w:sz w:val="24"/>
+          <w:szCs w:val="24"/>
+        </w:rPr>
+        <w:t>d</w:t>
+      </w:r>
+      <w:r>
+        <w:rPr>
+          <w:rFonts w:ascii="Times New Roman" w:hAnsi="Times New Roman" w:cs="Times New Roman"/>
+          <w:sz w:val="24"/>
+          <w:szCs w:val="24"/>
+        </w:rPr>
+        <w:t xml:space="preserve"> results in a predator abundance that follows low amplitude, low frequency cyclic dynamics for the duration of the simulation.</w:t>
+      </w:r>
     </w:p>
     <w:p>
       <w:pPr>
@@ -2019,6 +2725,7 @@
                 <w:sz w:val="24"/>
                 <w:szCs w:val="24"/>
               </w:rPr>
+              <w:lastRenderedPageBreak/>
               <w:t xml:space="preserve">Triple the Conversion Efficiency of Prey to Predators (e) </w:t>
             </w:r>
           </w:p>
@@ -2174,6 +2881,217 @@
         </w:rPr>
       </w:pPr>
     </w:p>
+    <w:p>
+      <w:pPr>
+        <w:rPr>
+          <w:rFonts w:ascii="Times New Roman" w:hAnsi="Times New Roman" w:cs="Times New Roman"/>
+          <w:sz w:val="24"/>
+          <w:szCs w:val="24"/>
+        </w:rPr>
+      </w:pPr>
+      <w:r>
+        <w:rPr>
+          <w:rFonts w:ascii="Times New Roman" w:hAnsi="Times New Roman" w:cs="Times New Roman"/>
+          <w:sz w:val="24"/>
+          <w:szCs w:val="24"/>
+        </w:rPr>
+        <w:t xml:space="preserve">The conversion efficiency of prey to predator </w:t>
+      </w:r>
+      <w:r>
+        <w:rPr>
+          <w:rFonts w:ascii="Times New Roman" w:hAnsi="Times New Roman" w:cs="Times New Roman"/>
+          <w:i/>
+          <w:sz w:val="24"/>
+          <w:szCs w:val="24"/>
+        </w:rPr>
+        <w:t>e</w:t>
+      </w:r>
+      <w:r>
+        <w:rPr>
+          <w:rFonts w:ascii="Times New Roman" w:hAnsi="Times New Roman" w:cs="Times New Roman"/>
+          <w:sz w:val="24"/>
+          <w:szCs w:val="24"/>
+        </w:rPr>
+        <w:t xml:space="preserve"> represents how readily increases in prey population translate into proportionally high predator populations. Increasing </w:t>
+      </w:r>
+      <w:r>
+        <w:rPr>
+          <w:rFonts w:ascii="Times New Roman" w:hAnsi="Times New Roman" w:cs="Times New Roman"/>
+          <w:i/>
+          <w:sz w:val="24"/>
+          <w:szCs w:val="24"/>
+        </w:rPr>
+        <w:t>e</w:t>
+      </w:r>
+      <w:r>
+        <w:rPr>
+          <w:rFonts w:ascii="Times New Roman" w:hAnsi="Times New Roman" w:cs="Times New Roman"/>
+          <w:sz w:val="24"/>
+          <w:szCs w:val="24"/>
+        </w:rPr>
+        <w:t xml:space="preserve"> by a factor three results in a very smooth, very cyclic predator population time series, which very closely resembled the simulations for the LV model. In this case, the predator populations can very readily increase in response to spikes in prey population without reaching debilitating lows. On the other hand, decreasing </w:t>
+      </w:r>
+      <w:r>
+        <w:rPr>
+          <w:rFonts w:ascii="Times New Roman" w:hAnsi="Times New Roman" w:cs="Times New Roman"/>
+          <w:i/>
+          <w:sz w:val="24"/>
+          <w:szCs w:val="24"/>
+        </w:rPr>
+        <w:t>e</w:t>
+      </w:r>
+      <w:r>
+        <w:rPr>
+          <w:rFonts w:ascii="Times New Roman" w:hAnsi="Times New Roman" w:cs="Times New Roman"/>
+          <w:sz w:val="24"/>
+          <w:szCs w:val="24"/>
+        </w:rPr>
+        <w:t xml:space="preserve"> by a factor of two prevents the predators from being able to capitalize on high prey populations as readily. In the beginning, predators are able to kill a little under half of the starting prey population, but beyond this the low conversion efficiency of prey to predator causes the predator population to drop off</w:t>
+      </w:r>
+      <w:r>
+        <w:rPr>
+          <w:rFonts w:ascii="Times New Roman" w:hAnsi="Times New Roman" w:cs="Times New Roman"/>
+          <w:sz w:val="24"/>
+          <w:szCs w:val="24"/>
+        </w:rPr>
+        <w:t xml:space="preserve"> to effective</w:t>
+      </w:r>
+      <w:r>
+        <w:rPr>
+          <w:rFonts w:ascii="Times New Roman" w:hAnsi="Times New Roman" w:cs="Times New Roman"/>
+          <w:sz w:val="24"/>
+          <w:szCs w:val="24"/>
+        </w:rPr>
+        <w:t>ly zero and the prey population to reach its carrying capacity.</w:t>
+      </w:r>
+    </w:p>
+    <w:p>
+      <w:pPr>
+        <w:rPr>
+          <w:rFonts w:ascii="Times New Roman" w:hAnsi="Times New Roman" w:cs="Times New Roman"/>
+          <w:sz w:val="24"/>
+          <w:szCs w:val="24"/>
+        </w:rPr>
+      </w:pPr>
+      <w:r>
+        <w:rPr>
+          <w:rFonts w:ascii="Times New Roman" w:hAnsi="Times New Roman" w:cs="Times New Roman"/>
+          <w:sz w:val="24"/>
+          <w:szCs w:val="24"/>
+        </w:rPr>
+        <w:t>In the LV model, the conversion efficiency also controls how readily the predators can increase they’re population given a prey population.</w:t>
+      </w:r>
+      <w:r>
+        <w:rPr>
+          <w:rFonts w:ascii="Times New Roman" w:hAnsi="Times New Roman" w:cs="Times New Roman"/>
+          <w:sz w:val="24"/>
+          <w:szCs w:val="24"/>
+        </w:rPr>
+        <w:t xml:space="preserve"> </w:t>
+      </w:r>
+      <w:r>
+        <w:rPr>
+          <w:rFonts w:ascii="Times New Roman" w:hAnsi="Times New Roman" w:cs="Times New Roman"/>
+          <w:sz w:val="24"/>
+          <w:szCs w:val="24"/>
+        </w:rPr>
+        <w:t xml:space="preserve">Greater conversion efficiency results in a lower maximum prey population, and the RM model also closely resembles the cyclic dynamics of the LV model for increased conversion efficiency. In the LV model, reduction of conversion efficiency by a factor of two allows for higher prey populations, but the predator prey dynamics are still cyclic. In the RM model for reduced conversion efficiency, the predator population dies out and the prey population reaches steady state rather quickly due to the introduction of </w:t>
+      </w:r>
+      <w:r>
+        <w:rPr>
+          <w:rFonts w:ascii="Times New Roman" w:hAnsi="Times New Roman" w:cs="Times New Roman"/>
+          <w:i/>
+          <w:sz w:val="24"/>
+          <w:szCs w:val="24"/>
+        </w:rPr>
+        <w:t>d</w:t>
+      </w:r>
+      <w:r>
+        <w:rPr>
+          <w:rFonts w:ascii="Times New Roman" w:hAnsi="Times New Roman" w:cs="Times New Roman"/>
+          <w:sz w:val="24"/>
+          <w:szCs w:val="24"/>
+        </w:rPr>
+        <w:t xml:space="preserve">, </w:t>
+      </w:r>
+      <w:r>
+        <w:rPr>
+          <w:rFonts w:ascii="Times New Roman" w:hAnsi="Times New Roman" w:cs="Times New Roman"/>
+          <w:sz w:val="24"/>
+          <w:szCs w:val="24"/>
+        </w:rPr>
+        <w:t>α</w:t>
+      </w:r>
+      <w:r>
+        <w:rPr>
+          <w:rFonts w:ascii="Times New Roman" w:hAnsi="Times New Roman" w:cs="Times New Roman"/>
+          <w:sz w:val="24"/>
+          <w:szCs w:val="24"/>
+        </w:rPr>
+        <w:t xml:space="preserve"> and </w:t>
+      </w:r>
+      <w:r>
+        <w:rPr>
+          <w:rFonts w:ascii="Times New Roman" w:hAnsi="Times New Roman" w:cs="Times New Roman"/>
+          <w:i/>
+          <w:sz w:val="24"/>
+          <w:szCs w:val="24"/>
+        </w:rPr>
+        <w:t>w</w:t>
+      </w:r>
+      <w:r>
+        <w:rPr>
+          <w:rFonts w:ascii="Times New Roman" w:hAnsi="Times New Roman" w:cs="Times New Roman"/>
+          <w:sz w:val="24"/>
+          <w:szCs w:val="24"/>
+        </w:rPr>
+        <w:t>.</w:t>
+      </w:r>
+    </w:p>
+    <w:p>
+      <w:pPr>
+        <w:rPr>
+          <w:rFonts w:ascii="Times New Roman" w:hAnsi="Times New Roman" w:cs="Times New Roman"/>
+          <w:sz w:val="24"/>
+          <w:szCs w:val="24"/>
+        </w:rPr>
+      </w:pPr>
+      <w:r>
+        <w:rPr>
+          <w:rFonts w:ascii="Times New Roman" w:hAnsi="Times New Roman" w:cs="Times New Roman"/>
+          <w:sz w:val="24"/>
+          <w:szCs w:val="24"/>
+        </w:rPr>
+        <w:t xml:space="preserve">Increasing the conversion efficiency drastically increases the peak predator abundances and results in a more cyclic time profile than for the base RM case. Decreasing conversion efficiency results in a drastic decrease in predator abundance. </w:t>
+      </w:r>
+    </w:p>
+    <w:p>
+      <w:pPr>
+        <w:rPr>
+          <w:rFonts w:ascii="Times New Roman" w:hAnsi="Times New Roman" w:cs="Times New Roman"/>
+          <w:sz w:val="24"/>
+          <w:szCs w:val="24"/>
+        </w:rPr>
+      </w:pPr>
+    </w:p>
+    <w:p>
+      <w:pPr>
+        <w:rPr>
+          <w:rFonts w:ascii="Times New Roman" w:hAnsi="Times New Roman" w:cs="Times New Roman"/>
+          <w:sz w:val="24"/>
+          <w:szCs w:val="24"/>
+        </w:rPr>
+      </w:pPr>
+    </w:p>
+    <w:p>
+      <w:pPr>
+        <w:rPr>
+          <w:rFonts w:ascii="Times New Roman" w:hAnsi="Times New Roman" w:cs="Times New Roman"/>
+          <w:sz w:val="24"/>
+          <w:szCs w:val="24"/>
+        </w:rPr>
+      </w:pPr>
+    </w:p>
     <w:tbl>
       <w:tblPr>
         <w:tblStyle w:val="TableGrid"/>
@@ -2203,23 +3121,8 @@
                 <w:sz w:val="24"/>
                 <w:szCs w:val="24"/>
               </w:rPr>
-              <w:t>Triple the</w:t>
-            </w:r>
-            <w:r>
-              <w:rPr>
-                <w:rFonts w:ascii="Times New Roman" w:hAnsi="Times New Roman" w:cs="Times New Roman"/>
-                <w:sz w:val="24"/>
-                <w:szCs w:val="24"/>
-              </w:rPr>
-              <w:t xml:space="preserve"> Predator Death Rate (s</w:t>
-            </w:r>
-            <w:r>
-              <w:rPr>
-                <w:rFonts w:ascii="Times New Roman" w:hAnsi="Times New Roman" w:cs="Times New Roman"/>
-                <w:sz w:val="24"/>
-                <w:szCs w:val="24"/>
-              </w:rPr>
-              <w:t xml:space="preserve">) </w:t>
+              <w:lastRenderedPageBreak/>
+              <w:t xml:space="preserve">Triple the Predator Death Rate (s) </w:t>
             </w:r>
           </w:p>
         </w:tc>
@@ -2382,6 +3285,50 @@
           <w:szCs w:val="24"/>
         </w:rPr>
       </w:pPr>
+      <w:r>
+        <w:rPr>
+          <w:rFonts w:ascii="Times New Roman" w:hAnsi="Times New Roman" w:cs="Times New Roman"/>
+          <w:sz w:val="24"/>
+          <w:szCs w:val="24"/>
+        </w:rPr>
+        <w:t>Adjusting the predator death rate has very simple and logical effects on the predator-prey population dynamics. When predator death rate is tripled, the predators die off almost instantly and the prey population is allowed to quickly reach its carrying capacity. When the predator death rate is cut in half, the predator population can rise and fall cyclically with reductions and increases in prey population.</w:t>
+      </w:r>
+    </w:p>
+    <w:p>
+      <w:pPr>
+        <w:rPr>
+          <w:rFonts w:ascii="Times New Roman" w:hAnsi="Times New Roman" w:cs="Times New Roman"/>
+          <w:sz w:val="24"/>
+          <w:szCs w:val="24"/>
+        </w:rPr>
+      </w:pPr>
+      <w:r>
+        <w:rPr>
+          <w:rFonts w:ascii="Times New Roman" w:hAnsi="Times New Roman" w:cs="Times New Roman"/>
+          <w:sz w:val="24"/>
+          <w:szCs w:val="24"/>
+        </w:rPr>
+        <w:t>In the RM model, the additional terms make the model more realistic such that the predator population will not rise again from virtually zero. There is no such regulation in the LV model, which is why tripling the predator death rate in the LV model still allows for predator populations to build periodically, whereas doing the same for the RM model causes the predator population to die out completely. Although the dynamics for tripling the predator death rate yield very different results for the LV and RM models, halving the predator death rate results in very similar behaviors. In both the LV and RM models, the low predator death rate result in low frequency, low amplitude oscillations on the part of the prey populations and low frequency, relatively high amplitude oscillations for the predators. This is due to the fact that the relative effects of reducing the predator death rate by this much outweighs the possible damping effects of the additional terms in the RM model.</w:t>
+      </w:r>
+    </w:p>
+    <w:p>
+      <w:pPr>
+        <w:rPr>
+          <w:rFonts w:ascii="Times New Roman" w:hAnsi="Times New Roman" w:cs="Times New Roman"/>
+          <w:sz w:val="24"/>
+          <w:szCs w:val="24"/>
+        </w:rPr>
+      </w:pPr>
+      <w:r>
+        <w:rPr>
+          <w:rFonts w:ascii="Times New Roman" w:hAnsi="Times New Roman" w:cs="Times New Roman"/>
+          <w:sz w:val="24"/>
+          <w:szCs w:val="24"/>
+        </w:rPr>
+        <w:t>When predator death rate is tripled, predator abundance almost immediately drops to zero. When the predator death rate is halved, predator abundance is higher than for the RM base case steady state value, but does follow a low-frequency oscillation that closely follows behind the phase of the prey oscillations.</w:t>
+      </w:r>
+      <w:bookmarkStart w:id="0" w:name="_GoBack"/>
+      <w:bookmarkEnd w:id="0"/>
     </w:p>
     <w:sectPr>
       <w:pgSz w:w="12240" w:h="15840"/>
@@ -3065,6 +4012,16 @@
       <w:szCs w:val="16"/>
     </w:rPr>
   </w:style>
+  <w:style w:type="character" w:styleId="PlaceholderText">
+    <w:name w:val="Placeholder Text"/>
+    <w:basedOn w:val="DefaultParagraphFont"/>
+    <w:uiPriority w:val="99"/>
+    <w:semiHidden/>
+    <w:rsid w:val="002B6249"/>
+    <w:rPr>
+      <w:color w:val="808080"/>
+    </w:rPr>
+  </w:style>
 </w:styles>
 </file>
 

</xml_diff>

<commit_message>
Got rid of random blank spaces, seems not so much like a pop quiz now
</commit_message>
<xml_diff>
--- a/Rosenzweig_MacArthur_Additional_Questions.docx
+++ b/Rosenzweig_MacArthur_Additional_Questions.docx
@@ -2466,7 +2466,17 @@
           <w:sz w:val="24"/>
           <w:szCs w:val="24"/>
         </w:rPr>
-        <w:t xml:space="preserve"> does ______________. Increasing </w:t>
+        <w:t xml:space="preserve"> essentially accounts for the amount of time necessary to perform, eat, and digest each kill as prey population rises</w:t>
+      </w:r>
+      <w:bookmarkStart w:id="0" w:name="_GoBack"/>
+      <w:bookmarkEnd w:id="0"/>
+      <w:r>
+        <w:rPr>
+          <w:rFonts w:ascii="Times New Roman" w:hAnsi="Times New Roman" w:cs="Times New Roman"/>
+          <w:sz w:val="24"/>
+          <w:szCs w:val="24"/>
+        </w:rPr>
+        <w:t xml:space="preserve">. Increasing </w:t>
       </w:r>
       <w:r>
         <w:rPr>
@@ -2725,7 +2735,6 @@
                 <w:sz w:val="24"/>
                 <w:szCs w:val="24"/>
               </w:rPr>
-              <w:lastRenderedPageBreak/>
               <w:t xml:space="preserve">Triple the Conversion Efficiency of Prey to Predators (e) </w:t>
             </w:r>
           </w:p>
@@ -3121,7 +3130,6 @@
                 <w:sz w:val="24"/>
                 <w:szCs w:val="24"/>
               </w:rPr>
-              <w:lastRenderedPageBreak/>
               <w:t xml:space="preserve">Triple the Predator Death Rate (s) </w:t>
             </w:r>
           </w:p>
@@ -3327,8 +3335,6 @@
         </w:rPr>
         <w:t>When predator death rate is tripled, predator abundance almost immediately drops to zero. When the predator death rate is halved, predator abundance is higher than for the RM base case steady state value, but does follow a low-frequency oscillation that closely follows behind the phase of the prey oscillations.</w:t>
       </w:r>
-      <w:bookmarkStart w:id="0" w:name="_GoBack"/>
-      <w:bookmarkEnd w:id="0"/>
     </w:p>
     <w:sectPr>
       <w:pgSz w:w="12240" w:h="15840"/>

</xml_diff>

<commit_message>
Should be fully filled out, might need formatting adjustments when compiled into the communal Word doc
</commit_message>
<xml_diff>
--- a/Rosenzweig_MacArthur_Additional_Questions.docx
+++ b/Rosenzweig_MacArthur_Additional_Questions.docx
@@ -556,7 +556,15 @@
           <w:sz w:val="24"/>
           <w:szCs w:val="24"/>
         </w:rPr>
-        <w:t>The populations and parameters of the LV base case can be found in the section above. The RM model consumer-resource model follows Equations X and Y</w:t>
+        <w:t>The populations and parameters of the LV base case can be found in the section above. The RM model consumer-re</w:t>
+      </w:r>
+      <w:r>
+        <w:rPr>
+          <w:rFonts w:ascii="Times New Roman" w:hAnsi="Times New Roman" w:cs="Times New Roman"/>
+          <w:sz w:val="24"/>
+          <w:szCs w:val="24"/>
+        </w:rPr>
+        <w:t>source model follows Equations 1 and 2</w:t>
       </w:r>
     </w:p>
     <w:p>
@@ -719,7 +727,22 @@
           <w:szCs w:val="24"/>
         </w:rPr>
         <w:tab/>
-        <w:t>(X)</w:t>
+      </w:r>
+      <w:r>
+        <w:rPr>
+          <w:rFonts w:ascii="Times New Roman" w:eastAsiaTheme="minorEastAsia" w:hAnsi="Times New Roman" w:cs="Times New Roman"/>
+          <w:sz w:val="24"/>
+          <w:szCs w:val="24"/>
+        </w:rPr>
+        <w:t>(1</w:t>
+      </w:r>
+      <w:r>
+        <w:rPr>
+          <w:rFonts w:ascii="Times New Roman" w:eastAsiaTheme="minorEastAsia" w:hAnsi="Times New Roman" w:cs="Times New Roman"/>
+          <w:sz w:val="24"/>
+          <w:szCs w:val="24"/>
+        </w:rPr>
+        <w:t>)</w:t>
       </w:r>
     </w:p>
     <w:p>
@@ -852,7 +875,25 @@
           <w:szCs w:val="24"/>
         </w:rPr>
         <w:tab/>
-        <w:t xml:space="preserve">    (Y)</w:t>
+        <w:t xml:space="preserve">    </w:t>
+      </w:r>
+      <w:r>
+        <w:rPr>
+          <w:rFonts w:ascii="Times New Roman" w:eastAsiaTheme="minorEastAsia" w:hAnsi="Times New Roman" w:cs="Times New Roman"/>
+          <w:sz w:val="24"/>
+          <w:szCs w:val="24"/>
+        </w:rPr>
+        <w:t>(2</w:t>
+      </w:r>
+      <w:bookmarkStart w:id="0" w:name="_GoBack"/>
+      <w:bookmarkEnd w:id="0"/>
+      <w:r>
+        <w:rPr>
+          <w:rFonts w:ascii="Times New Roman" w:eastAsiaTheme="minorEastAsia" w:hAnsi="Times New Roman" w:cs="Times New Roman"/>
+          <w:sz w:val="24"/>
+          <w:szCs w:val="24"/>
+        </w:rPr>
+        <w:t>)</w:t>
       </w:r>
     </w:p>
     <w:p>
@@ -1785,7 +1826,39 @@
           <w:sz w:val="24"/>
           <w:szCs w:val="24"/>
         </w:rPr>
-        <w:t xml:space="preserve"> and an end result of very low steady state populations for both predator and prey due to the reduced carrying capacity. When the competition coefficient is tripled, the swings in population occur with much greater magnitude than in the base case since a relatively large increase in prey population tends to not have such a large change on the prey populations ability to sustain itself. Both steady state populations for predator and prey are higher for this halved coefficient case than for the RM base case.</w:t>
+        <w:t xml:space="preserve"> and an end result of very low steady state populations for both predator and prey due to the reduced carrying capacity. When the co</w:t>
+      </w:r>
+      <w:r>
+        <w:rPr>
+          <w:rFonts w:ascii="Times New Roman" w:hAnsi="Times New Roman" w:cs="Times New Roman"/>
+          <w:sz w:val="24"/>
+          <w:szCs w:val="24"/>
+        </w:rPr>
+        <w:t>mpetition coefficient is halved</w:t>
+      </w:r>
+      <w:r>
+        <w:rPr>
+          <w:rFonts w:ascii="Times New Roman" w:hAnsi="Times New Roman" w:cs="Times New Roman"/>
+          <w:sz w:val="24"/>
+          <w:szCs w:val="24"/>
+        </w:rPr>
+        <w:t xml:space="preserve">, the swings in population occur with much greater magnitude than in the base case since a relatively large increase in prey population tends to not have such a large change on the prey populations ability to sustain itself. </w:t>
+      </w:r>
+      <w:r>
+        <w:rPr>
+          <w:rFonts w:ascii="Times New Roman" w:hAnsi="Times New Roman" w:cs="Times New Roman"/>
+          <w:sz w:val="24"/>
+          <w:szCs w:val="24"/>
+        </w:rPr>
+        <w:t xml:space="preserve">If allowed to continue further, the instability of this simulation would cause the magnitude of the oscillations of prey population to continue increasing. </w:t>
+      </w:r>
+      <w:r>
+        <w:rPr>
+          <w:rFonts w:ascii="Times New Roman" w:hAnsi="Times New Roman" w:cs="Times New Roman"/>
+          <w:sz w:val="24"/>
+          <w:szCs w:val="24"/>
+        </w:rPr>
+        <w:t>Both steady state populations for predator and prey are higher for this halved coefficient case than for the RM base case.</w:t>
       </w:r>
     </w:p>
     <w:p>
@@ -1904,7 +1977,6 @@
                 <w:sz w:val="24"/>
                 <w:szCs w:val="24"/>
               </w:rPr>
-              <w:lastRenderedPageBreak/>
               <w:t xml:space="preserve">Triple the </w:t>
             </w:r>
             <w:r>
@@ -2199,7 +2271,6 @@
                 <w:sz w:val="24"/>
                 <w:szCs w:val="24"/>
               </w:rPr>
-              <w:lastRenderedPageBreak/>
               <w:t xml:space="preserve">Triple </w:t>
             </w:r>
             <w:r>
@@ -2468,8 +2539,6 @@
         </w:rPr>
         <w:t xml:space="preserve"> essentially accounts for the amount of time necessary to perform, eat, and digest each kill as prey population rises</w:t>
       </w:r>
-      <w:bookmarkStart w:id="0" w:name="_GoBack"/>
-      <w:bookmarkEnd w:id="0"/>
       <w:r>
         <w:rPr>
           <w:rFonts w:ascii="Times New Roman" w:hAnsi="Times New Roman" w:cs="Times New Roman"/>

</xml_diff>